<commit_message>
Updated Documenation Also Added Section on Testing the ADT and BST class
</commit_message>
<xml_diff>
--- a/Documentation.docx
+++ b/Documentation.docx
@@ -1,17 +1,48 @@
 
 <file path=word/document.xml><?xml version="1.0" encoding="utf-8"?>
-<w:document xmlns:wpc="http://schemas.microsoft.com/office/word/2010/wordprocessingCanvas" xmlns:cx="http://schemas.microsoft.com/office/drawing/2014/chartex" xmlns:cx1="http://schemas.microsoft.com/office/drawing/2015/9/8/chartex" xmlns:cx2="http://schemas.microsoft.com/office/drawing/2015/10/21/chartex" xmlns:cx3="http://schemas.microsoft.com/office/drawing/2016/5/9/chartex" xmlns:cx4="http://schemas.microsoft.com/office/drawing/2016/5/10/chartex" xmlns:cx5="http://schemas.microsoft.com/office/drawing/2016/5/11/chartex" xmlns:cx6="http://schemas.microsoft.com/office/drawing/2016/5/12/chartex" xmlns:cx7="http://schemas.microsoft.com/office/drawing/2016/5/13/chartex" xmlns:cx8="http://schemas.microsoft.com/office/drawing/2016/5/14/chartex" xmlns:mc="http://schemas.openxmlformats.org/markup-compatibility/2006" xmlns:aink="http://schemas.microsoft.com/office/drawing/2016/ink" xmlns:am3d="http://schemas.microsoft.com/office/drawing/2017/model3d" xmlns:o="urn:schemas-microsoft-com:office:office" xmlns:r="http://schemas.openxmlformats.org/officeDocument/2006/relationships" xmlns:m="http://schemas.openxmlformats.org/officeDocument/2006/math" xmlns:v="urn:schemas-microsoft-com:vml" xmlns:wp14="http://schemas.microsoft.com/office/word/2010/wordprocessingDrawing" xmlns:wp="http://schemas.openxmlformats.org/drawingml/2006/wordprocessingDrawing" xmlns:w10="urn:schemas-microsoft-com:office:word" xmlns:w="http://schemas.openxmlformats.org/wordprocessingml/2006/main" xmlns:w14="http://schemas.microsoft.com/office/word/2010/wordml" xmlns:w15="http://schemas.microsoft.com/office/word/2012/wordml" xmlns:w16cid="http://schemas.microsoft.com/office/word/2016/wordml/cid" xmlns:w16se="http://schemas.microsoft.com/office/word/2015/wordml/symex" xmlns:wpg="http://schemas.microsoft.com/office/word/2010/wordprocessingGroup" xmlns:wpi="http://schemas.microsoft.com/office/word/2010/wordprocessingInk" xmlns:wne="http://schemas.microsoft.com/office/word/2006/wordml" xmlns:wps="http://schemas.microsoft.com/office/word/2010/wordprocessingShape" mc:Ignorable="w14 w15 w16se w16cid wp14">
+<w:document xmlns:wpc="http://schemas.microsoft.com/office/word/2010/wordprocessingCanvas" xmlns:mc="http://schemas.openxmlformats.org/markup-compatibility/2006" xmlns:o="urn:schemas-microsoft-com:office:office" xmlns:r="http://schemas.openxmlformats.org/officeDocument/2006/relationships" xmlns:m="http://schemas.openxmlformats.org/officeDocument/2006/math" xmlns:v="urn:schemas-microsoft-com:vml" xmlns:wp14="http://schemas.microsoft.com/office/word/2010/wordprocessingDrawing" xmlns:wp="http://schemas.openxmlformats.org/drawingml/2006/wordprocessingDrawing" xmlns:w10="urn:schemas-microsoft-com:office:word" xmlns:w="http://schemas.openxmlformats.org/wordprocessingml/2006/main" xmlns:w14="http://schemas.microsoft.com/office/word/2010/wordml" xmlns:w15="http://schemas.microsoft.com/office/word/2012/wordml" xmlns:wpg="http://schemas.microsoft.com/office/word/2010/wordprocessingGroup" xmlns:wpi="http://schemas.microsoft.com/office/word/2010/wordprocessingInk" xmlns:wne="http://schemas.microsoft.com/office/word/2006/wordml" xmlns:wps="http://schemas.microsoft.com/office/word/2010/wordprocessingShape" mc:Ignorable="w14 w15 wp14">
   <w:body>
     <w:p>
       <w:pPr>
         <w:spacing w:line="360" w:lineRule="auto"/>
-        <w:rPr>
-          <w:b/>
-          <w:sz w:val="24"/>
-          <w:u w:val="single"/>
-          <w:lang w:val="en-JM"/>
-        </w:rPr>
-      </w:pPr>
+        <w:jc w:val="center"/>
+        <w:rPr>
+          <w:b/>
+          <w:sz w:val="24"/>
+          <w:u w:val="single"/>
+          <w:lang w:val="en-JM"/>
+        </w:rPr>
+      </w:pPr>
+      <w:r>
+        <w:rPr>
+          <w:b/>
+          <w:sz w:val="24"/>
+          <w:u w:val="single"/>
+          <w:lang w:val="en-JM"/>
+        </w:rPr>
+        <w:t>Documentation for Functions of the Language Translator ADT</w:t>
+      </w:r>
+    </w:p>
+    <w:p>
+      <w:pPr>
+        <w:spacing w:line="360" w:lineRule="auto"/>
+        <w:jc w:val="center"/>
+        <w:rPr>
+          <w:b/>
+          <w:sz w:val="24"/>
+          <w:u w:val="single"/>
+          <w:lang w:val="en-JM"/>
+        </w:rPr>
+      </w:pPr>
+      <w:r>
+        <w:rPr>
+          <w:b/>
+          <w:sz w:val="24"/>
+          <w:u w:val="single"/>
+          <w:lang w:val="en-JM"/>
+        </w:rPr>
+        <w:t xml:space="preserve">Rhon-Kaniel Bramwell (01-021276) and Kelvin </w:t>
+      </w:r>
       <w:proofErr w:type="spellStart"/>
       <w:r>
         <w:rPr>
@@ -20,9 +51,82 @@
           <w:u w:val="single"/>
           <w:lang w:val="en-JM"/>
         </w:rPr>
+        <w:t>Hayles</w:t>
+      </w:r>
+      <w:proofErr w:type="spellEnd"/>
+      <w:r>
+        <w:rPr>
+          <w:b/>
+          <w:sz w:val="24"/>
+          <w:u w:val="single"/>
+          <w:lang w:val="en-JM"/>
+        </w:rPr>
+        <w:t xml:space="preserve"> ()</w:t>
+      </w:r>
+    </w:p>
+    <w:p>
+      <w:pPr>
+        <w:spacing w:line="360" w:lineRule="auto"/>
+        <w:jc w:val="center"/>
+        <w:rPr>
+          <w:b/>
+          <w:sz w:val="24"/>
+          <w:u w:val="single"/>
+          <w:lang w:val="en-JM"/>
+        </w:rPr>
+      </w:pPr>
+    </w:p>
+    <w:p>
+      <w:pPr>
+        <w:spacing w:line="360" w:lineRule="auto"/>
+        <w:jc w:val="center"/>
+        <w:rPr>
+          <w:b/>
+          <w:sz w:val="24"/>
+          <w:u w:val="single"/>
+          <w:lang w:val="en-JM"/>
+        </w:rPr>
+      </w:pPr>
+      <w:proofErr w:type="spellStart"/>
+      <w:r>
+        <w:rPr>
+          <w:b/>
+          <w:sz w:val="24"/>
+          <w:u w:val="single"/>
+          <w:lang w:val="en-JM"/>
+        </w:rPr>
         <w:t>DictionSeq.translateS</w:t>
       </w:r>
       <w:proofErr w:type="spellEnd"/>
+      <w:r>
+        <w:rPr>
+          <w:b/>
+          <w:sz w:val="24"/>
+          <w:u w:val="single"/>
+          <w:lang w:val="en-JM"/>
+        </w:rPr>
+        <w:t xml:space="preserve"> (String </w:t>
+      </w:r>
+      <w:proofErr w:type="spellStart"/>
+      <w:r>
+        <w:rPr>
+          <w:b/>
+          <w:sz w:val="24"/>
+          <w:u w:val="single"/>
+          <w:lang w:val="en-JM"/>
+        </w:rPr>
+        <w:t>eng</w:t>
+      </w:r>
+      <w:proofErr w:type="spellEnd"/>
+      <w:r>
+        <w:rPr>
+          <w:b/>
+          <w:sz w:val="24"/>
+          <w:u w:val="single"/>
+          <w:lang w:val="en-JM"/>
+        </w:rPr>
+        <w:t>)</w:t>
+      </w:r>
     </w:p>
     <w:p>
       <w:pPr>
@@ -44,39 +148,58 @@
           <w:sz w:val="24"/>
           <w:lang w:val="en-JM"/>
         </w:rPr>
-        <w:t>A string (</w:t>
-      </w:r>
-      <w:proofErr w:type="spellStart"/>
-      <w:r>
-        <w:rPr>
-          <w:sz w:val="24"/>
-          <w:lang w:val="en-JM"/>
-        </w:rPr>
-        <w:t>eng</w:t>
-      </w:r>
-      <w:proofErr w:type="spellEnd"/>
-      <w:r>
-        <w:rPr>
-          <w:sz w:val="24"/>
-          <w:lang w:val="en-JM"/>
-        </w:rPr>
-        <w:t>)</w:t>
-      </w:r>
-    </w:p>
-    <w:p>
-      <w:pPr>
-        <w:spacing w:line="360" w:lineRule="auto"/>
-        <w:rPr>
-          <w:sz w:val="24"/>
-          <w:lang w:val="en-JM"/>
-        </w:rPr>
-      </w:pPr>
-      <w:r>
-        <w:rPr>
-          <w:sz w:val="24"/>
-          <w:lang w:val="en-JM"/>
-        </w:rPr>
-        <w:t>Output: Spanish translation</w:t>
+        <w:t>An English Language String</w:t>
+      </w:r>
+    </w:p>
+    <w:p>
+      <w:pPr>
+        <w:spacing w:line="360" w:lineRule="auto"/>
+        <w:rPr>
+          <w:sz w:val="24"/>
+          <w:lang w:val="en-JM"/>
+        </w:rPr>
+      </w:pPr>
+      <w:r>
+        <w:rPr>
+          <w:sz w:val="24"/>
+          <w:lang w:val="en-JM"/>
+        </w:rPr>
+        <w:t xml:space="preserve">Output: </w:t>
+      </w:r>
+      <w:r>
+        <w:rPr>
+          <w:sz w:val="24"/>
+          <w:lang w:val="en-JM"/>
+        </w:rPr>
+        <w:t>Literal S</w:t>
+      </w:r>
+      <w:r>
+        <w:rPr>
+          <w:sz w:val="24"/>
+          <w:lang w:val="en-JM"/>
+        </w:rPr>
+        <w:t>panish</w:t>
+      </w:r>
+      <w:r>
+        <w:rPr>
+          <w:sz w:val="24"/>
+          <w:lang w:val="en-JM"/>
+        </w:rPr>
+        <w:t xml:space="preserve"> T</w:t>
+      </w:r>
+      <w:r>
+        <w:rPr>
+          <w:sz w:val="24"/>
+          <w:lang w:val="en-JM"/>
+        </w:rPr>
+        <w:t>ranslation</w:t>
+      </w:r>
+      <w:r>
+        <w:rPr>
+          <w:sz w:val="24"/>
+          <w:lang w:val="en-JM"/>
+        </w:rPr>
+        <w:t xml:space="preserve"> as Found in Loaded Dictionary</w:t>
       </w:r>
     </w:p>
     <w:p>
@@ -124,6 +247,13 @@
           <w:sz w:val="24"/>
           <w:lang w:val="en-JM"/>
         </w:rPr>
+        <w:t>[ ]</w:t>
+      </w:r>
+      <w:r>
+        <w:rPr>
+          <w:sz w:val="24"/>
+          <w:lang w:val="en-JM"/>
+        </w:rPr>
         <w:t xml:space="preserve"> </w:t>
       </w:r>
       <w:r>
@@ -131,6 +261,13 @@
           <w:sz w:val="24"/>
           <w:lang w:val="en-JM"/>
         </w:rPr>
+        <w:t xml:space="preserve">multidimensional </w:t>
+      </w:r>
+      <w:r>
+        <w:rPr>
+          <w:sz w:val="24"/>
+          <w:lang w:val="en-JM"/>
+        </w:rPr>
         <w:t>array. This searches all the elements in the array to find</w:t>
       </w:r>
       <w:r>
@@ -228,24 +365,7 @@
     <w:p>
       <w:pPr>
         <w:spacing w:line="360" w:lineRule="auto"/>
-        <w:rPr>
-          <w:sz w:val="24"/>
-          <w:lang w:val="en-JM"/>
-        </w:rPr>
-      </w:pPr>
-    </w:p>
-    <w:p>
-      <w:pPr>
-        <w:spacing w:line="360" w:lineRule="auto"/>
-        <w:rPr>
-          <w:sz w:val="24"/>
-          <w:lang w:val="en-JM"/>
-        </w:rPr>
-      </w:pPr>
-    </w:p>
-    <w:p>
-      <w:pPr>
-        <w:spacing w:line="360" w:lineRule="auto"/>
+        <w:jc w:val="center"/>
         <w:rPr>
           <w:b/>
           <w:sz w:val="24"/>
@@ -264,6 +384,84 @@
         <w:t>DictionBin.translateB</w:t>
       </w:r>
       <w:proofErr w:type="spellEnd"/>
+      <w:r>
+        <w:rPr>
+          <w:b/>
+          <w:sz w:val="24"/>
+          <w:u w:val="single"/>
+          <w:lang w:val="en-JM"/>
+        </w:rPr>
+        <w:t xml:space="preserve"> (String </w:t>
+      </w:r>
+      <w:proofErr w:type="spellStart"/>
+      <w:r>
+        <w:rPr>
+          <w:b/>
+          <w:sz w:val="24"/>
+          <w:u w:val="single"/>
+          <w:lang w:val="en-JM"/>
+        </w:rPr>
+        <w:t>eng</w:t>
+      </w:r>
+      <w:proofErr w:type="spellEnd"/>
+      <w:r>
+        <w:rPr>
+          <w:b/>
+          <w:sz w:val="24"/>
+          <w:u w:val="single"/>
+          <w:lang w:val="en-JM"/>
+        </w:rPr>
+        <w:t xml:space="preserve">, </w:t>
+      </w:r>
+      <w:proofErr w:type="spellStart"/>
+      <w:r>
+        <w:rPr>
+          <w:b/>
+          <w:sz w:val="24"/>
+          <w:u w:val="single"/>
+          <w:lang w:val="en-JM"/>
+        </w:rPr>
+        <w:t>int</w:t>
+      </w:r>
+      <w:proofErr w:type="spellEnd"/>
+      <w:r>
+        <w:rPr>
+          <w:b/>
+          <w:sz w:val="24"/>
+          <w:u w:val="single"/>
+          <w:lang w:val="en-JM"/>
+        </w:rPr>
+        <w:t xml:space="preserve"> lo, </w:t>
+      </w:r>
+      <w:proofErr w:type="spellStart"/>
+      <w:r>
+        <w:rPr>
+          <w:b/>
+          <w:sz w:val="24"/>
+          <w:u w:val="single"/>
+          <w:lang w:val="en-JM"/>
+        </w:rPr>
+        <w:t>int</w:t>
+      </w:r>
+      <w:proofErr w:type="spellEnd"/>
+      <w:r>
+        <w:rPr>
+          <w:b/>
+          <w:sz w:val="24"/>
+          <w:u w:val="single"/>
+          <w:lang w:val="en-JM"/>
+        </w:rPr>
+        <w:t xml:space="preserve"> hi</w:t>
+      </w:r>
+      <w:r>
+        <w:rPr>
+          <w:b/>
+          <w:sz w:val="24"/>
+          <w:u w:val="single"/>
+          <w:lang w:val="en-JM"/>
+        </w:rPr>
+        <w:t>)</w:t>
+      </w:r>
     </w:p>
     <w:p>
       <w:pPr>
@@ -435,7 +633,21 @@
           <w:sz w:val="24"/>
           <w:lang w:val="en-JM"/>
         </w:rPr>
-        <w:t>continue to the left half of the array, again finding the middle index and comparing the values. If the value is larger than the middle index, the right half of the array is searched by finding the middle of that half and comparing the values. This is done until the target value is found. If the value is not there, “No comprehend” will be returned.</w:t>
+        <w:t>continue to the left half of the array, again finding the middle index and comparing the values. If the value is larger than the middle index, the right half of the array is searched by finding the middle of that half and comparing the values. This is done until the target value is found. If the value is not there, “No comprehend</w:t>
+      </w:r>
+      <w:r>
+        <w:rPr>
+          <w:sz w:val="24"/>
+          <w:lang w:val="en-JM"/>
+        </w:rPr>
+        <w:t>o</w:t>
+      </w:r>
+      <w:r>
+        <w:rPr>
+          <w:sz w:val="24"/>
+          <w:lang w:val="en-JM"/>
+        </w:rPr>
+        <w:t>” will be returned.</w:t>
       </w:r>
     </w:p>
     <w:p>
@@ -481,24 +693,7 @@
     <w:p>
       <w:pPr>
         <w:spacing w:line="360" w:lineRule="auto"/>
-        <w:rPr>
-          <w:sz w:val="24"/>
-          <w:lang w:val="en-JM"/>
-        </w:rPr>
-      </w:pPr>
-    </w:p>
-    <w:p>
-      <w:pPr>
-        <w:spacing w:line="360" w:lineRule="auto"/>
-        <w:rPr>
-          <w:sz w:val="24"/>
-          <w:lang w:val="en-JM"/>
-        </w:rPr>
-      </w:pPr>
-    </w:p>
-    <w:p>
-      <w:pPr>
-        <w:spacing w:line="360" w:lineRule="auto"/>
+        <w:jc w:val="center"/>
         <w:rPr>
           <w:b/>
           <w:sz w:val="24"/>
@@ -514,47 +709,25 @@
           <w:u w:val="single"/>
           <w:lang w:val="en-JM"/>
         </w:rPr>
+        <w:lastRenderedPageBreak/>
         <w:t>DictionBin.translate</w:t>
       </w:r>
       <w:proofErr w:type="spellEnd"/>
-    </w:p>
-    <w:p>
-      <w:pPr>
-        <w:spacing w:line="360" w:lineRule="auto"/>
-        <w:rPr>
-          <w:b/>
-          <w:sz w:val="24"/>
-          <w:u w:val="single"/>
-          <w:lang w:val="en-JM"/>
-        </w:rPr>
-      </w:pPr>
-    </w:p>
-    <w:p>
-      <w:pPr>
-        <w:spacing w:line="360" w:lineRule="auto"/>
-        <w:rPr>
-          <w:sz w:val="24"/>
-          <w:lang w:val="en-JM"/>
-        </w:rPr>
-      </w:pPr>
-      <w:r>
-        <w:rPr>
-          <w:sz w:val="24"/>
-          <w:lang w:val="en-JM"/>
-        </w:rPr>
-        <w:t xml:space="preserve">Input: </w:t>
-      </w:r>
-      <w:r>
-        <w:rPr>
-          <w:sz w:val="24"/>
-          <w:lang w:val="en-JM"/>
-        </w:rPr>
-        <w:t>A string (</w:t>
+      <w:r>
+        <w:rPr>
+          <w:b/>
+          <w:sz w:val="24"/>
+          <w:u w:val="single"/>
+          <w:lang w:val="en-JM"/>
+        </w:rPr>
+        <w:t xml:space="preserve"> (String </w:t>
       </w:r>
       <w:proofErr w:type="spellStart"/>
       <w:r>
         <w:rPr>
-          <w:sz w:val="24"/>
+          <w:b/>
+          <w:sz w:val="24"/>
+          <w:u w:val="single"/>
           <w:lang w:val="en-JM"/>
         </w:rPr>
         <w:t>eng</w:t>
@@ -562,7 +735,9 @@
       <w:proofErr w:type="spellEnd"/>
       <w:r>
         <w:rPr>
-          <w:sz w:val="24"/>
+          <w:b/>
+          <w:sz w:val="24"/>
+          <w:u w:val="single"/>
           <w:lang w:val="en-JM"/>
         </w:rPr>
         <w:t>)</w:t>
@@ -572,17 +747,141 @@
       <w:pPr>
         <w:spacing w:line="360" w:lineRule="auto"/>
         <w:rPr>
-          <w:sz w:val="24"/>
-          <w:lang w:val="en-JM"/>
-        </w:rPr>
-      </w:pPr>
-      <w:r>
-        <w:rPr>
-          <w:sz w:val="24"/>
-          <w:lang w:val="en-JM"/>
-        </w:rPr>
-        <w:t>Output: Spanish translation</w:t>
-      </w:r>
+          <w:b/>
+          <w:sz w:val="24"/>
+          <w:u w:val="single"/>
+          <w:lang w:val="en-JM"/>
+        </w:rPr>
+      </w:pPr>
+    </w:p>
+    <w:p>
+      <w:pPr>
+        <w:spacing w:line="360" w:lineRule="auto"/>
+        <w:rPr>
+          <w:sz w:val="24"/>
+          <w:lang w:val="en-JM"/>
+        </w:rPr>
+      </w:pPr>
+      <w:r>
+        <w:rPr>
+          <w:sz w:val="24"/>
+          <w:lang w:val="en-JM"/>
+        </w:rPr>
+        <w:t>Input</w:t>
+      </w:r>
+    </w:p>
+    <w:p>
+      <w:pPr>
+        <w:pStyle w:val="ListParagraph"/>
+        <w:numPr>
+          <w:ilvl w:val="0"/>
+          <w:numId w:val="1"/>
+        </w:numPr>
+        <w:spacing w:line="360" w:lineRule="auto"/>
+        <w:rPr>
+          <w:sz w:val="24"/>
+          <w:lang w:val="en-JM"/>
+        </w:rPr>
+      </w:pPr>
+      <w:r>
+        <w:rPr>
+          <w:sz w:val="24"/>
+          <w:lang w:val="en-JM"/>
+        </w:rPr>
+        <w:t xml:space="preserve">String </w:t>
+      </w:r>
+      <w:proofErr w:type="spellStart"/>
+      <w:r>
+        <w:rPr>
+          <w:sz w:val="24"/>
+          <w:lang w:val="en-JM"/>
+        </w:rPr>
+        <w:t>eng</w:t>
+      </w:r>
+      <w:proofErr w:type="spellEnd"/>
+      <w:r>
+        <w:rPr>
+          <w:sz w:val="24"/>
+          <w:lang w:val="en-JM"/>
+        </w:rPr>
+        <w:t xml:space="preserve"> – An English Language String to be Translated</w:t>
+      </w:r>
+    </w:p>
+    <w:p>
+      <w:pPr>
+        <w:spacing w:line="360" w:lineRule="auto"/>
+        <w:rPr>
+          <w:sz w:val="24"/>
+          <w:lang w:val="en-JM"/>
+        </w:rPr>
+      </w:pPr>
+      <w:r>
+        <w:rPr>
+          <w:sz w:val="24"/>
+          <w:lang w:val="en-JM"/>
+        </w:rPr>
+        <w:t>Output</w:t>
+      </w:r>
+    </w:p>
+    <w:p>
+      <w:pPr>
+        <w:pStyle w:val="ListParagraph"/>
+        <w:numPr>
+          <w:ilvl w:val="0"/>
+          <w:numId w:val="1"/>
+        </w:numPr>
+        <w:spacing w:line="360" w:lineRule="auto"/>
+        <w:rPr>
+          <w:sz w:val="24"/>
+          <w:lang w:val="en-JM"/>
+        </w:rPr>
+      </w:pPr>
+      <w:r>
+        <w:rPr>
+          <w:sz w:val="24"/>
+          <w:lang w:val="en-JM"/>
+        </w:rPr>
+        <w:t xml:space="preserve">String: </w:t>
+      </w:r>
+      <w:r>
+        <w:rPr>
+          <w:sz w:val="24"/>
+          <w:lang w:val="en-JM"/>
+        </w:rPr>
+        <w:t>Spanish translation</w:t>
+      </w:r>
+      <w:r>
+        <w:rPr>
+          <w:sz w:val="24"/>
+          <w:lang w:val="en-JM"/>
+        </w:rPr>
+        <w:t xml:space="preserve"> of the Input String from the Loaded Dictionary using the </w:t>
+      </w:r>
+      <w:proofErr w:type="spellStart"/>
+      <w:r>
+        <w:rPr>
+          <w:sz w:val="24"/>
+          <w:lang w:val="en-JM"/>
+        </w:rPr>
+        <w:t>translateB</w:t>
+      </w:r>
+      <w:proofErr w:type="spellEnd"/>
+      <w:r>
+        <w:rPr>
+          <w:sz w:val="24"/>
+          <w:lang w:val="en-JM"/>
+        </w:rPr>
+        <w:t xml:space="preserve"> method.</w:t>
+      </w:r>
+    </w:p>
+    <w:p>
+      <w:pPr>
+        <w:spacing w:line="360" w:lineRule="auto"/>
+        <w:rPr>
+          <w:sz w:val="24"/>
+          <w:lang w:val="en-JM"/>
+        </w:rPr>
+      </w:pPr>
     </w:p>
     <w:p>
       <w:pPr>
@@ -626,6 +925,13 @@
           <w:sz w:val="24"/>
           <w:lang w:val="en-JM"/>
         </w:rPr>
+        <w:t>DictionBin.</w:t>
+      </w:r>
+      <w:r>
+        <w:rPr>
+          <w:sz w:val="24"/>
+          <w:lang w:val="en-JM"/>
+        </w:rPr>
         <w:t>translateB</w:t>
       </w:r>
       <w:proofErr w:type="spellEnd"/>
@@ -634,8 +940,30 @@
           <w:sz w:val="24"/>
           <w:lang w:val="en-JM"/>
         </w:rPr>
-        <w:t xml:space="preserve"> with </w:t>
-      </w:r>
+        <w:t xml:space="preserve"> with</w:t>
+      </w:r>
+      <w:r>
+        <w:rPr>
+          <w:sz w:val="24"/>
+          <w:lang w:val="en-JM"/>
+        </w:rPr>
+        <w:t xml:space="preserve"> the three required arguments.</w:t>
+      </w:r>
+    </w:p>
+    <w:p>
+      <w:pPr>
+        <w:pStyle w:val="ListParagraph"/>
+        <w:numPr>
+          <w:ilvl w:val="0"/>
+          <w:numId w:val="2"/>
+        </w:numPr>
+        <w:spacing w:line="360" w:lineRule="auto"/>
+        <w:rPr>
+          <w:sz w:val="24"/>
+          <w:lang w:val="en-JM"/>
+        </w:rPr>
+      </w:pPr>
+      <w:bookmarkStart w:id="0" w:name="_GoBack"/>
       <w:proofErr w:type="spellStart"/>
       <w:r>
         <w:rPr>
@@ -650,10 +978,67 @@
           <w:sz w:val="24"/>
           <w:lang w:val="en-JM"/>
         </w:rPr>
-        <w:t xml:space="preserve">, 0 and the method </w:t>
+        <w:t xml:space="preserve"> – the original string passed to the function to be translated</w:t>
+      </w:r>
+    </w:p>
+    <w:p>
+      <w:pPr>
+        <w:pStyle w:val="ListParagraph"/>
+        <w:numPr>
+          <w:ilvl w:val="0"/>
+          <w:numId w:val="2"/>
+        </w:numPr>
+        <w:spacing w:line="360" w:lineRule="auto"/>
+        <w:rPr>
+          <w:sz w:val="24"/>
+          <w:lang w:val="en-JM"/>
+        </w:rPr>
+      </w:pPr>
+      <w:r>
+        <w:rPr>
+          <w:sz w:val="24"/>
+          <w:lang w:val="en-JM"/>
+        </w:rPr>
+        <w:t xml:space="preserve">lo - A initial low value set to </w:t>
+      </w:r>
+      <w:r>
+        <w:rPr>
+          <w:sz w:val="24"/>
+          <w:lang w:val="en-JM"/>
+        </w:rPr>
+        <w:t>0</w:t>
+      </w:r>
+    </w:p>
+    <w:p>
+      <w:pPr>
+        <w:pStyle w:val="ListParagraph"/>
+        <w:numPr>
+          <w:ilvl w:val="0"/>
+          <w:numId w:val="2"/>
+        </w:numPr>
+        <w:spacing w:line="360" w:lineRule="auto"/>
+        <w:rPr>
+          <w:sz w:val="24"/>
+          <w:lang w:val="en-JM"/>
+        </w:rPr>
+      </w:pPr>
+      <w:proofErr w:type="gramStart"/>
+      <w:r>
+        <w:rPr>
+          <w:sz w:val="24"/>
+          <w:lang w:val="en-JM"/>
+        </w:rPr>
+        <w:t>hi</w:t>
+      </w:r>
+      <w:proofErr w:type="gramEnd"/>
+      <w:r>
+        <w:rPr>
+          <w:sz w:val="24"/>
+          <w:lang w:val="en-JM"/>
+        </w:rPr>
+        <w:t xml:space="preserve"> - An initial hi value set to the maximum size of the dictionary being used using the </w:t>
       </w:r>
       <w:proofErr w:type="spellStart"/>
-      <w:proofErr w:type="gramStart"/>
       <w:r>
         <w:rPr>
           <w:sz w:val="24"/>
@@ -667,26 +1052,26 @@
           <w:sz w:val="24"/>
           <w:lang w:val="en-JM"/>
         </w:rPr>
-        <w:t>(</w:t>
-      </w:r>
-      <w:proofErr w:type="gramEnd"/>
-      <w:r>
-        <w:rPr>
-          <w:sz w:val="24"/>
-          <w:lang w:val="en-JM"/>
-        </w:rPr>
-        <w:t>) as it parameters and returns the value when it is found.</w:t>
-      </w:r>
-    </w:p>
-    <w:p>
-      <w:pPr>
-        <w:spacing w:line="360" w:lineRule="auto"/>
-        <w:rPr>
-          <w:sz w:val="24"/>
-          <w:lang w:val="en-JM"/>
-        </w:rPr>
-      </w:pPr>
-      <w:bookmarkStart w:id="0" w:name="_GoBack"/>
+        <w:t xml:space="preserve"> method.</w:t>
+      </w:r>
+    </w:p>
+    <w:bookmarkEnd w:id="0"/>
+    <w:p>
+      <w:pPr>
+        <w:spacing w:line="360" w:lineRule="auto"/>
+        <w:ind w:left="360"/>
+        <w:rPr>
+          <w:sz w:val="24"/>
+          <w:lang w:val="en-JM"/>
+        </w:rPr>
+      </w:pPr>
+      <w:r>
+        <w:rPr>
+          <w:sz w:val="24"/>
+          <w:lang w:val="en-JM"/>
+        </w:rPr>
+        <w:t xml:space="preserve"> </w:t>
+      </w:r>
       <w:r>
         <w:rPr>
           <w:sz w:val="24"/>
@@ -694,7 +1079,6 @@
         </w:rPr>
         <w:t xml:space="preserve">Time complexity: </w:t>
       </w:r>
-      <w:proofErr w:type="gramStart"/>
       <w:r>
         <w:rPr>
           <w:rFonts w:cstheme="minorHAnsi"/>
@@ -705,20 +1089,721 @@
       </w:r>
       <w:r>
         <w:rPr>
-          <w:sz w:val="24"/>
-          <w:lang w:val="en-JM"/>
-        </w:rPr>
-        <w:t>(</w:t>
-      </w:r>
-      <w:proofErr w:type="gramEnd"/>
-      <w:r>
-        <w:rPr>
-          <w:sz w:val="24"/>
-          <w:lang w:val="en-JM"/>
-        </w:rPr>
-        <w:t>log n)</w:t>
-      </w:r>
-      <w:bookmarkEnd w:id="0"/>
+          <w:rFonts w:cstheme="minorHAnsi"/>
+          <w:sz w:val="24"/>
+          <w:lang w:val="en-JM"/>
+        </w:rPr>
+        <w:t xml:space="preserve"> </w:t>
+      </w:r>
+      <w:r>
+        <w:rPr>
+          <w:sz w:val="24"/>
+          <w:lang w:val="en-JM"/>
+        </w:rPr>
+        <w:t>1</w:t>
+      </w:r>
+    </w:p>
+    <w:p>
+      <w:pPr>
+        <w:spacing w:line="360" w:lineRule="auto"/>
+        <w:rPr>
+          <w:sz w:val="24"/>
+          <w:lang w:val="en-JM"/>
+        </w:rPr>
+      </w:pPr>
+    </w:p>
+    <w:p>
+      <w:pPr>
+        <w:spacing w:line="360" w:lineRule="auto"/>
+        <w:rPr>
+          <w:sz w:val="24"/>
+          <w:lang w:val="en-JM"/>
+        </w:rPr>
+      </w:pPr>
+    </w:p>
+    <w:p>
+      <w:pPr>
+        <w:spacing w:line="360" w:lineRule="auto"/>
+        <w:rPr>
+          <w:sz w:val="24"/>
+          <w:lang w:val="en-JM"/>
+        </w:rPr>
+      </w:pPr>
+    </w:p>
+    <w:tbl>
+      <w:tblPr>
+        <w:tblStyle w:val="PlainTable2"/>
+        <w:tblpPr w:leftFromText="180" w:rightFromText="180" w:vertAnchor="text" w:horzAnchor="margin" w:tblpY="745"/>
+        <w:tblW w:w="0" w:type="auto"/>
+        <w:tblLook w:val="04A0" w:firstRow="1" w:lastRow="0" w:firstColumn="1" w:lastColumn="0" w:noHBand="0" w:noVBand="1"/>
+      </w:tblPr>
+      <w:tblGrid>
+        <w:gridCol w:w="1870"/>
+        <w:gridCol w:w="1870"/>
+        <w:gridCol w:w="1870"/>
+        <w:gridCol w:w="1870"/>
+        <w:gridCol w:w="1870"/>
+      </w:tblGrid>
+      <w:tr>
+        <w:trPr>
+          <w:cnfStyle w:val="100000000000" w:firstRow="1" w:lastRow="0" w:firstColumn="0" w:lastColumn="0" w:oddVBand="0" w:evenVBand="0" w:oddHBand="0" w:evenHBand="0" w:firstRowFirstColumn="0" w:firstRowLastColumn="0" w:lastRowFirstColumn="0" w:lastRowLastColumn="0"/>
+        </w:trPr>
+        <w:tc>
+          <w:tcPr>
+            <w:cnfStyle w:val="001000000000" w:firstRow="0" w:lastRow="0" w:firstColumn="1" w:lastColumn="0" w:oddVBand="0" w:evenVBand="0" w:oddHBand="0" w:evenHBand="0" w:firstRowFirstColumn="0" w:firstRowLastColumn="0" w:lastRowFirstColumn="0" w:lastRowLastColumn="0"/>
+            <w:tcW w:w="1870" w:type="dxa"/>
+          </w:tcPr>
+          <w:p>
+            <w:pPr>
+              <w:spacing w:line="360" w:lineRule="auto"/>
+              <w:rPr>
+                <w:sz w:val="24"/>
+                <w:lang w:val="en-JM"/>
+              </w:rPr>
+            </w:pPr>
+            <w:r>
+              <w:rPr>
+                <w:sz w:val="24"/>
+                <w:lang w:val="en-JM"/>
+              </w:rPr>
+              <w:t>Dictionary Used</w:t>
+            </w:r>
+          </w:p>
+        </w:tc>
+        <w:tc>
+          <w:tcPr>
+            <w:tcW w:w="1870" w:type="dxa"/>
+          </w:tcPr>
+          <w:p>
+            <w:pPr>
+              <w:spacing w:line="360" w:lineRule="auto"/>
+              <w:cnfStyle w:val="100000000000" w:firstRow="1" w:lastRow="0" w:firstColumn="0" w:lastColumn="0" w:oddVBand="0" w:evenVBand="0" w:oddHBand="0" w:evenHBand="0" w:firstRowFirstColumn="0" w:firstRowLastColumn="0" w:lastRowFirstColumn="0" w:lastRowLastColumn="0"/>
+              <w:rPr>
+                <w:sz w:val="24"/>
+                <w:lang w:val="en-JM"/>
+              </w:rPr>
+            </w:pPr>
+            <w:r>
+              <w:rPr>
+                <w:sz w:val="24"/>
+                <w:lang w:val="en-JM"/>
+              </w:rPr>
+              <w:t>Search Type</w:t>
+            </w:r>
+          </w:p>
+        </w:tc>
+        <w:tc>
+          <w:tcPr>
+            <w:tcW w:w="1870" w:type="dxa"/>
+          </w:tcPr>
+          <w:p>
+            <w:pPr>
+              <w:spacing w:line="360" w:lineRule="auto"/>
+              <w:jc w:val="center"/>
+              <w:cnfStyle w:val="100000000000" w:firstRow="1" w:lastRow="0" w:firstColumn="0" w:lastColumn="0" w:oddVBand="0" w:evenVBand="0" w:oddHBand="0" w:evenHBand="0" w:firstRowFirstColumn="0" w:firstRowLastColumn="0" w:lastRowFirstColumn="0" w:lastRowLastColumn="0"/>
+              <w:rPr>
+                <w:sz w:val="24"/>
+                <w:lang w:val="en-JM"/>
+              </w:rPr>
+            </w:pPr>
+            <w:r>
+              <w:rPr>
+                <w:sz w:val="24"/>
+                <w:lang w:val="en-JM"/>
+              </w:rPr>
+              <w:t>Run 1 (</w:t>
+            </w:r>
+            <w:proofErr w:type="spellStart"/>
+            <w:r>
+              <w:rPr>
+                <w:sz w:val="24"/>
+                <w:lang w:val="en-JM"/>
+              </w:rPr>
+              <w:t>ms</w:t>
+            </w:r>
+            <w:proofErr w:type="spellEnd"/>
+            <w:r>
+              <w:rPr>
+                <w:sz w:val="24"/>
+                <w:lang w:val="en-JM"/>
+              </w:rPr>
+              <w:t>)</w:t>
+            </w:r>
+          </w:p>
+        </w:tc>
+        <w:tc>
+          <w:tcPr>
+            <w:tcW w:w="1870" w:type="dxa"/>
+          </w:tcPr>
+          <w:p>
+            <w:pPr>
+              <w:spacing w:line="360" w:lineRule="auto"/>
+              <w:jc w:val="center"/>
+              <w:cnfStyle w:val="100000000000" w:firstRow="1" w:lastRow="0" w:firstColumn="0" w:lastColumn="0" w:oddVBand="0" w:evenVBand="0" w:oddHBand="0" w:evenHBand="0" w:firstRowFirstColumn="0" w:firstRowLastColumn="0" w:lastRowFirstColumn="0" w:lastRowLastColumn="0"/>
+              <w:rPr>
+                <w:sz w:val="24"/>
+                <w:lang w:val="en-JM"/>
+              </w:rPr>
+            </w:pPr>
+            <w:r>
+              <w:rPr>
+                <w:sz w:val="24"/>
+                <w:lang w:val="en-JM"/>
+              </w:rPr>
+              <w:t>Run 2 (</w:t>
+            </w:r>
+            <w:proofErr w:type="spellStart"/>
+            <w:r>
+              <w:rPr>
+                <w:sz w:val="24"/>
+                <w:lang w:val="en-JM"/>
+              </w:rPr>
+              <w:t>ms</w:t>
+            </w:r>
+            <w:proofErr w:type="spellEnd"/>
+            <w:r>
+              <w:rPr>
+                <w:sz w:val="24"/>
+                <w:lang w:val="en-JM"/>
+              </w:rPr>
+              <w:t>)</w:t>
+            </w:r>
+          </w:p>
+        </w:tc>
+        <w:tc>
+          <w:tcPr>
+            <w:tcW w:w="1870" w:type="dxa"/>
+          </w:tcPr>
+          <w:p>
+            <w:pPr>
+              <w:spacing w:line="360" w:lineRule="auto"/>
+              <w:jc w:val="center"/>
+              <w:cnfStyle w:val="100000000000" w:firstRow="1" w:lastRow="0" w:firstColumn="0" w:lastColumn="0" w:oddVBand="0" w:evenVBand="0" w:oddHBand="0" w:evenHBand="0" w:firstRowFirstColumn="0" w:firstRowLastColumn="0" w:lastRowFirstColumn="0" w:lastRowLastColumn="0"/>
+              <w:rPr>
+                <w:sz w:val="24"/>
+                <w:lang w:val="en-JM"/>
+              </w:rPr>
+            </w:pPr>
+            <w:r>
+              <w:rPr>
+                <w:sz w:val="24"/>
+                <w:lang w:val="en-JM"/>
+              </w:rPr>
+              <w:t>Run 3 (</w:t>
+            </w:r>
+            <w:proofErr w:type="spellStart"/>
+            <w:r>
+              <w:rPr>
+                <w:sz w:val="24"/>
+                <w:lang w:val="en-JM"/>
+              </w:rPr>
+              <w:t>ms</w:t>
+            </w:r>
+            <w:proofErr w:type="spellEnd"/>
+            <w:r>
+              <w:rPr>
+                <w:sz w:val="24"/>
+                <w:lang w:val="en-JM"/>
+              </w:rPr>
+              <w:t>)</w:t>
+            </w:r>
+          </w:p>
+        </w:tc>
+      </w:tr>
+      <w:tr>
+        <w:trPr>
+          <w:cnfStyle w:val="000000100000" w:firstRow="0" w:lastRow="0" w:firstColumn="0" w:lastColumn="0" w:oddVBand="0" w:evenVBand="0" w:oddHBand="1" w:evenHBand="0" w:firstRowFirstColumn="0" w:firstRowLastColumn="0" w:lastRowFirstColumn="0" w:lastRowLastColumn="0"/>
+        </w:trPr>
+        <w:tc>
+          <w:tcPr>
+            <w:cnfStyle w:val="001000000000" w:firstRow="0" w:lastRow="0" w:firstColumn="1" w:lastColumn="0" w:oddVBand="0" w:evenVBand="0" w:oddHBand="0" w:evenHBand="0" w:firstRowFirstColumn="0" w:firstRowLastColumn="0" w:lastRowFirstColumn="0" w:lastRowLastColumn="0"/>
+            <w:tcW w:w="1870" w:type="dxa"/>
+          </w:tcPr>
+          <w:p>
+            <w:pPr>
+              <w:spacing w:line="360" w:lineRule="auto"/>
+              <w:rPr>
+                <w:sz w:val="24"/>
+                <w:lang w:val="en-JM"/>
+              </w:rPr>
+            </w:pPr>
+            <w:proofErr w:type="spellStart"/>
+            <w:r>
+              <w:rPr>
+                <w:sz w:val="24"/>
+                <w:lang w:val="en-JM"/>
+              </w:rPr>
+              <w:t>Less.dct</w:t>
+            </w:r>
+            <w:proofErr w:type="spellEnd"/>
+          </w:p>
+        </w:tc>
+        <w:tc>
+          <w:tcPr>
+            <w:tcW w:w="1870" w:type="dxa"/>
+          </w:tcPr>
+          <w:p>
+            <w:pPr>
+              <w:spacing w:line="360" w:lineRule="auto"/>
+              <w:cnfStyle w:val="000000100000" w:firstRow="0" w:lastRow="0" w:firstColumn="0" w:lastColumn="0" w:oddVBand="0" w:evenVBand="0" w:oddHBand="1" w:evenHBand="0" w:firstRowFirstColumn="0" w:firstRowLastColumn="0" w:lastRowFirstColumn="0" w:lastRowLastColumn="0"/>
+              <w:rPr>
+                <w:sz w:val="24"/>
+                <w:lang w:val="en-JM"/>
+              </w:rPr>
+            </w:pPr>
+            <w:r>
+              <w:rPr>
+                <w:sz w:val="24"/>
+                <w:lang w:val="en-JM"/>
+              </w:rPr>
+              <w:t>Sequential</w:t>
+            </w:r>
+          </w:p>
+        </w:tc>
+        <w:tc>
+          <w:tcPr>
+            <w:tcW w:w="1870" w:type="dxa"/>
+          </w:tcPr>
+          <w:p>
+            <w:pPr>
+              <w:spacing w:line="360" w:lineRule="auto"/>
+              <w:jc w:val="center"/>
+              <w:cnfStyle w:val="000000100000" w:firstRow="0" w:lastRow="0" w:firstColumn="0" w:lastColumn="0" w:oddVBand="0" w:evenVBand="0" w:oddHBand="1" w:evenHBand="0" w:firstRowFirstColumn="0" w:firstRowLastColumn="0" w:lastRowFirstColumn="0" w:lastRowLastColumn="0"/>
+              <w:rPr>
+                <w:sz w:val="24"/>
+                <w:lang w:val="en-JM"/>
+              </w:rPr>
+            </w:pPr>
+            <w:r>
+              <w:rPr>
+                <w:sz w:val="24"/>
+                <w:lang w:val="en-JM"/>
+              </w:rPr>
+              <w:t>41623</w:t>
+            </w:r>
+          </w:p>
+        </w:tc>
+        <w:tc>
+          <w:tcPr>
+            <w:tcW w:w="1870" w:type="dxa"/>
+          </w:tcPr>
+          <w:p>
+            <w:pPr>
+              <w:spacing w:line="360" w:lineRule="auto"/>
+              <w:jc w:val="center"/>
+              <w:cnfStyle w:val="000000100000" w:firstRow="0" w:lastRow="0" w:firstColumn="0" w:lastColumn="0" w:oddVBand="0" w:evenVBand="0" w:oddHBand="1" w:evenHBand="0" w:firstRowFirstColumn="0" w:firstRowLastColumn="0" w:lastRowFirstColumn="0" w:lastRowLastColumn="0"/>
+              <w:rPr>
+                <w:sz w:val="24"/>
+                <w:lang w:val="en-JM"/>
+              </w:rPr>
+            </w:pPr>
+            <w:r>
+              <w:rPr>
+                <w:sz w:val="24"/>
+                <w:lang w:val="en-JM"/>
+              </w:rPr>
+              <w:t>41611</w:t>
+            </w:r>
+          </w:p>
+        </w:tc>
+        <w:tc>
+          <w:tcPr>
+            <w:tcW w:w="1870" w:type="dxa"/>
+          </w:tcPr>
+          <w:p>
+            <w:pPr>
+              <w:spacing w:line="360" w:lineRule="auto"/>
+              <w:jc w:val="center"/>
+              <w:cnfStyle w:val="000000100000" w:firstRow="0" w:lastRow="0" w:firstColumn="0" w:lastColumn="0" w:oddVBand="0" w:evenVBand="0" w:oddHBand="1" w:evenHBand="0" w:firstRowFirstColumn="0" w:firstRowLastColumn="0" w:lastRowFirstColumn="0" w:lastRowLastColumn="0"/>
+              <w:rPr>
+                <w:sz w:val="24"/>
+                <w:lang w:val="en-JM"/>
+              </w:rPr>
+            </w:pPr>
+            <w:r>
+              <w:rPr>
+                <w:sz w:val="24"/>
+                <w:lang w:val="en-JM"/>
+              </w:rPr>
+              <w:t>41766</w:t>
+            </w:r>
+          </w:p>
+        </w:tc>
+      </w:tr>
+      <w:tr>
+        <w:tc>
+          <w:tcPr>
+            <w:cnfStyle w:val="001000000000" w:firstRow="0" w:lastRow="0" w:firstColumn="1" w:lastColumn="0" w:oddVBand="0" w:evenVBand="0" w:oddHBand="0" w:evenHBand="0" w:firstRowFirstColumn="0" w:firstRowLastColumn="0" w:lastRowFirstColumn="0" w:lastRowLastColumn="0"/>
+            <w:tcW w:w="1870" w:type="dxa"/>
+          </w:tcPr>
+          <w:p>
+            <w:pPr>
+              <w:spacing w:line="360" w:lineRule="auto"/>
+              <w:rPr>
+                <w:sz w:val="24"/>
+                <w:lang w:val="en-JM"/>
+              </w:rPr>
+            </w:pPr>
+            <w:proofErr w:type="spellStart"/>
+            <w:r>
+              <w:rPr>
+                <w:sz w:val="24"/>
+                <w:lang w:val="en-JM"/>
+              </w:rPr>
+              <w:t>Less.dct</w:t>
+            </w:r>
+            <w:proofErr w:type="spellEnd"/>
+          </w:p>
+        </w:tc>
+        <w:tc>
+          <w:tcPr>
+            <w:tcW w:w="1870" w:type="dxa"/>
+          </w:tcPr>
+          <w:p>
+            <w:pPr>
+              <w:spacing w:line="360" w:lineRule="auto"/>
+              <w:cnfStyle w:val="000000000000" w:firstRow="0" w:lastRow="0" w:firstColumn="0" w:lastColumn="0" w:oddVBand="0" w:evenVBand="0" w:oddHBand="0" w:evenHBand="0" w:firstRowFirstColumn="0" w:firstRowLastColumn="0" w:lastRowFirstColumn="0" w:lastRowLastColumn="0"/>
+              <w:rPr>
+                <w:sz w:val="24"/>
+                <w:lang w:val="en-JM"/>
+              </w:rPr>
+            </w:pPr>
+            <w:r>
+              <w:rPr>
+                <w:sz w:val="24"/>
+                <w:lang w:val="en-JM"/>
+              </w:rPr>
+              <w:t>Binary</w:t>
+            </w:r>
+          </w:p>
+        </w:tc>
+        <w:tc>
+          <w:tcPr>
+            <w:tcW w:w="1870" w:type="dxa"/>
+          </w:tcPr>
+          <w:p>
+            <w:pPr>
+              <w:spacing w:line="360" w:lineRule="auto"/>
+              <w:jc w:val="center"/>
+              <w:cnfStyle w:val="000000000000" w:firstRow="0" w:lastRow="0" w:firstColumn="0" w:lastColumn="0" w:oddVBand="0" w:evenVBand="0" w:oddHBand="0" w:evenHBand="0" w:firstRowFirstColumn="0" w:firstRowLastColumn="0" w:lastRowFirstColumn="0" w:lastRowLastColumn="0"/>
+              <w:rPr>
+                <w:sz w:val="24"/>
+                <w:lang w:val="en-JM"/>
+              </w:rPr>
+            </w:pPr>
+            <w:r>
+              <w:rPr>
+                <w:sz w:val="24"/>
+                <w:lang w:val="en-JM"/>
+              </w:rPr>
+              <w:t>41572</w:t>
+            </w:r>
+          </w:p>
+        </w:tc>
+        <w:tc>
+          <w:tcPr>
+            <w:tcW w:w="1870" w:type="dxa"/>
+          </w:tcPr>
+          <w:p>
+            <w:pPr>
+              <w:spacing w:line="360" w:lineRule="auto"/>
+              <w:jc w:val="center"/>
+              <w:cnfStyle w:val="000000000000" w:firstRow="0" w:lastRow="0" w:firstColumn="0" w:lastColumn="0" w:oddVBand="0" w:evenVBand="0" w:oddHBand="0" w:evenHBand="0" w:firstRowFirstColumn="0" w:firstRowLastColumn="0" w:lastRowFirstColumn="0" w:lastRowLastColumn="0"/>
+              <w:rPr>
+                <w:sz w:val="24"/>
+                <w:lang w:val="en-JM"/>
+              </w:rPr>
+            </w:pPr>
+            <w:r>
+              <w:rPr>
+                <w:sz w:val="24"/>
+                <w:lang w:val="en-JM"/>
+              </w:rPr>
+              <w:t>41017</w:t>
+            </w:r>
+          </w:p>
+        </w:tc>
+        <w:tc>
+          <w:tcPr>
+            <w:tcW w:w="1870" w:type="dxa"/>
+          </w:tcPr>
+          <w:p>
+            <w:pPr>
+              <w:spacing w:line="360" w:lineRule="auto"/>
+              <w:jc w:val="center"/>
+              <w:cnfStyle w:val="000000000000" w:firstRow="0" w:lastRow="0" w:firstColumn="0" w:lastColumn="0" w:oddVBand="0" w:evenVBand="0" w:oddHBand="0" w:evenHBand="0" w:firstRowFirstColumn="0" w:firstRowLastColumn="0" w:lastRowFirstColumn="0" w:lastRowLastColumn="0"/>
+              <w:rPr>
+                <w:sz w:val="24"/>
+                <w:lang w:val="en-JM"/>
+              </w:rPr>
+            </w:pPr>
+            <w:r>
+              <w:rPr>
+                <w:sz w:val="24"/>
+                <w:lang w:val="en-JM"/>
+              </w:rPr>
+              <w:t>40707</w:t>
+            </w:r>
+          </w:p>
+        </w:tc>
+      </w:tr>
+      <w:tr>
+        <w:trPr>
+          <w:cnfStyle w:val="000000100000" w:firstRow="0" w:lastRow="0" w:firstColumn="0" w:lastColumn="0" w:oddVBand="0" w:evenVBand="0" w:oddHBand="1" w:evenHBand="0" w:firstRowFirstColumn="0" w:firstRowLastColumn="0" w:lastRowFirstColumn="0" w:lastRowLastColumn="0"/>
+        </w:trPr>
+        <w:tc>
+          <w:tcPr>
+            <w:cnfStyle w:val="001000000000" w:firstRow="0" w:lastRow="0" w:firstColumn="1" w:lastColumn="0" w:oddVBand="0" w:evenVBand="0" w:oddHBand="0" w:evenHBand="0" w:firstRowFirstColumn="0" w:firstRowLastColumn="0" w:lastRowFirstColumn="0" w:lastRowLastColumn="0"/>
+            <w:tcW w:w="1870" w:type="dxa"/>
+          </w:tcPr>
+          <w:p>
+            <w:pPr>
+              <w:spacing w:line="360" w:lineRule="auto"/>
+              <w:rPr>
+                <w:sz w:val="24"/>
+                <w:lang w:val="en-JM"/>
+              </w:rPr>
+            </w:pPr>
+            <w:proofErr w:type="spellStart"/>
+            <w:r>
+              <w:rPr>
+                <w:sz w:val="24"/>
+                <w:lang w:val="en-JM"/>
+              </w:rPr>
+              <w:t>More.dct</w:t>
+            </w:r>
+            <w:proofErr w:type="spellEnd"/>
+          </w:p>
+        </w:tc>
+        <w:tc>
+          <w:tcPr>
+            <w:tcW w:w="1870" w:type="dxa"/>
+          </w:tcPr>
+          <w:p>
+            <w:pPr>
+              <w:spacing w:line="360" w:lineRule="auto"/>
+              <w:cnfStyle w:val="000000100000" w:firstRow="0" w:lastRow="0" w:firstColumn="0" w:lastColumn="0" w:oddVBand="0" w:evenVBand="0" w:oddHBand="1" w:evenHBand="0" w:firstRowFirstColumn="0" w:firstRowLastColumn="0" w:lastRowFirstColumn="0" w:lastRowLastColumn="0"/>
+              <w:rPr>
+                <w:sz w:val="24"/>
+                <w:lang w:val="en-JM"/>
+              </w:rPr>
+            </w:pPr>
+            <w:r>
+              <w:rPr>
+                <w:sz w:val="24"/>
+                <w:lang w:val="en-JM"/>
+              </w:rPr>
+              <w:t>Sequential</w:t>
+            </w:r>
+          </w:p>
+        </w:tc>
+        <w:tc>
+          <w:tcPr>
+            <w:tcW w:w="1870" w:type="dxa"/>
+          </w:tcPr>
+          <w:p>
+            <w:pPr>
+              <w:spacing w:line="360" w:lineRule="auto"/>
+              <w:jc w:val="center"/>
+              <w:cnfStyle w:val="000000100000" w:firstRow="0" w:lastRow="0" w:firstColumn="0" w:lastColumn="0" w:oddVBand="0" w:evenVBand="0" w:oddHBand="1" w:evenHBand="0" w:firstRowFirstColumn="0" w:firstRowLastColumn="0" w:lastRowFirstColumn="0" w:lastRowLastColumn="0"/>
+              <w:rPr>
+                <w:sz w:val="24"/>
+                <w:lang w:val="en-JM"/>
+              </w:rPr>
+            </w:pPr>
+            <w:r>
+              <w:rPr>
+                <w:sz w:val="24"/>
+                <w:lang w:val="en-JM"/>
+              </w:rPr>
+              <w:t>280843</w:t>
+            </w:r>
+          </w:p>
+        </w:tc>
+        <w:tc>
+          <w:tcPr>
+            <w:tcW w:w="1870" w:type="dxa"/>
+          </w:tcPr>
+          <w:p>
+            <w:pPr>
+              <w:spacing w:line="360" w:lineRule="auto"/>
+              <w:jc w:val="center"/>
+              <w:cnfStyle w:val="000000100000" w:firstRow="0" w:lastRow="0" w:firstColumn="0" w:lastColumn="0" w:oddVBand="0" w:evenVBand="0" w:oddHBand="1" w:evenHBand="0" w:firstRowFirstColumn="0" w:firstRowLastColumn="0" w:lastRowFirstColumn="0" w:lastRowLastColumn="0"/>
+              <w:rPr>
+                <w:sz w:val="24"/>
+                <w:lang w:val="en-JM"/>
+              </w:rPr>
+            </w:pPr>
+            <w:r>
+              <w:rPr>
+                <w:sz w:val="24"/>
+                <w:lang w:val="en-JM"/>
+              </w:rPr>
+              <w:t>283235</w:t>
+            </w:r>
+          </w:p>
+        </w:tc>
+        <w:tc>
+          <w:tcPr>
+            <w:tcW w:w="1870" w:type="dxa"/>
+          </w:tcPr>
+          <w:p>
+            <w:pPr>
+              <w:spacing w:line="360" w:lineRule="auto"/>
+              <w:jc w:val="center"/>
+              <w:cnfStyle w:val="000000100000" w:firstRow="0" w:lastRow="0" w:firstColumn="0" w:lastColumn="0" w:oddVBand="0" w:evenVBand="0" w:oddHBand="1" w:evenHBand="0" w:firstRowFirstColumn="0" w:firstRowLastColumn="0" w:lastRowFirstColumn="0" w:lastRowLastColumn="0"/>
+              <w:rPr>
+                <w:sz w:val="24"/>
+                <w:lang w:val="en-JM"/>
+              </w:rPr>
+            </w:pPr>
+            <w:r>
+              <w:rPr>
+                <w:sz w:val="24"/>
+                <w:lang w:val="en-JM"/>
+              </w:rPr>
+              <w:t>280201</w:t>
+            </w:r>
+          </w:p>
+        </w:tc>
+      </w:tr>
+      <w:tr>
+        <w:tc>
+          <w:tcPr>
+            <w:cnfStyle w:val="001000000000" w:firstRow="0" w:lastRow="0" w:firstColumn="1" w:lastColumn="0" w:oddVBand="0" w:evenVBand="0" w:oddHBand="0" w:evenHBand="0" w:firstRowFirstColumn="0" w:firstRowLastColumn="0" w:lastRowFirstColumn="0" w:lastRowLastColumn="0"/>
+            <w:tcW w:w="1870" w:type="dxa"/>
+          </w:tcPr>
+          <w:p>
+            <w:pPr>
+              <w:spacing w:line="360" w:lineRule="auto"/>
+              <w:rPr>
+                <w:sz w:val="24"/>
+                <w:lang w:val="en-JM"/>
+              </w:rPr>
+            </w:pPr>
+            <w:proofErr w:type="spellStart"/>
+            <w:r>
+              <w:rPr>
+                <w:sz w:val="24"/>
+                <w:lang w:val="en-JM"/>
+              </w:rPr>
+              <w:t>More.dct</w:t>
+            </w:r>
+            <w:proofErr w:type="spellEnd"/>
+          </w:p>
+        </w:tc>
+        <w:tc>
+          <w:tcPr>
+            <w:tcW w:w="1870" w:type="dxa"/>
+          </w:tcPr>
+          <w:p>
+            <w:pPr>
+              <w:spacing w:line="360" w:lineRule="auto"/>
+              <w:cnfStyle w:val="000000000000" w:firstRow="0" w:lastRow="0" w:firstColumn="0" w:lastColumn="0" w:oddVBand="0" w:evenVBand="0" w:oddHBand="0" w:evenHBand="0" w:firstRowFirstColumn="0" w:firstRowLastColumn="0" w:lastRowFirstColumn="0" w:lastRowLastColumn="0"/>
+              <w:rPr>
+                <w:sz w:val="24"/>
+                <w:lang w:val="en-JM"/>
+              </w:rPr>
+            </w:pPr>
+            <w:r>
+              <w:rPr>
+                <w:sz w:val="24"/>
+                <w:lang w:val="en-JM"/>
+              </w:rPr>
+              <w:t>Binary</w:t>
+            </w:r>
+          </w:p>
+        </w:tc>
+        <w:tc>
+          <w:tcPr>
+            <w:tcW w:w="1870" w:type="dxa"/>
+          </w:tcPr>
+          <w:p>
+            <w:pPr>
+              <w:spacing w:line="360" w:lineRule="auto"/>
+              <w:jc w:val="center"/>
+              <w:cnfStyle w:val="000000000000" w:firstRow="0" w:lastRow="0" w:firstColumn="0" w:lastColumn="0" w:oddVBand="0" w:evenVBand="0" w:oddHBand="0" w:evenHBand="0" w:firstRowFirstColumn="0" w:firstRowLastColumn="0" w:lastRowFirstColumn="0" w:lastRowLastColumn="0"/>
+              <w:rPr>
+                <w:sz w:val="24"/>
+                <w:lang w:val="en-JM"/>
+              </w:rPr>
+            </w:pPr>
+            <w:r>
+              <w:rPr>
+                <w:sz w:val="24"/>
+                <w:lang w:val="en-JM"/>
+              </w:rPr>
+              <w:t>37918</w:t>
+            </w:r>
+          </w:p>
+        </w:tc>
+        <w:tc>
+          <w:tcPr>
+            <w:tcW w:w="1870" w:type="dxa"/>
+          </w:tcPr>
+          <w:p>
+            <w:pPr>
+              <w:spacing w:line="360" w:lineRule="auto"/>
+              <w:jc w:val="center"/>
+              <w:cnfStyle w:val="000000000000" w:firstRow="0" w:lastRow="0" w:firstColumn="0" w:lastColumn="0" w:oddVBand="0" w:evenVBand="0" w:oddHBand="0" w:evenHBand="0" w:firstRowFirstColumn="0" w:firstRowLastColumn="0" w:lastRowFirstColumn="0" w:lastRowLastColumn="0"/>
+              <w:rPr>
+                <w:sz w:val="24"/>
+                <w:lang w:val="en-JM"/>
+              </w:rPr>
+            </w:pPr>
+            <w:r>
+              <w:rPr>
+                <w:sz w:val="24"/>
+                <w:lang w:val="en-JM"/>
+              </w:rPr>
+              <w:t>37879</w:t>
+            </w:r>
+          </w:p>
+        </w:tc>
+        <w:tc>
+          <w:tcPr>
+            <w:tcW w:w="1870" w:type="dxa"/>
+          </w:tcPr>
+          <w:p>
+            <w:pPr>
+              <w:spacing w:line="360" w:lineRule="auto"/>
+              <w:jc w:val="center"/>
+              <w:cnfStyle w:val="000000000000" w:firstRow="0" w:lastRow="0" w:firstColumn="0" w:lastColumn="0" w:oddVBand="0" w:evenVBand="0" w:oddHBand="0" w:evenHBand="0" w:firstRowFirstColumn="0" w:firstRowLastColumn="0" w:lastRowFirstColumn="0" w:lastRowLastColumn="0"/>
+              <w:rPr>
+                <w:sz w:val="24"/>
+                <w:lang w:val="en-JM"/>
+              </w:rPr>
+            </w:pPr>
+            <w:r>
+              <w:rPr>
+                <w:sz w:val="24"/>
+                <w:lang w:val="en-JM"/>
+              </w:rPr>
+              <w:t>37813</w:t>
+            </w:r>
+          </w:p>
+        </w:tc>
+      </w:tr>
+    </w:tbl>
+    <w:p>
+      <w:pPr>
+        <w:spacing w:line="360" w:lineRule="auto"/>
+        <w:rPr>
+          <w:b/>
+          <w:sz w:val="24"/>
+          <w:u w:val="single"/>
+          <w:lang w:val="en-JM"/>
+        </w:rPr>
+      </w:pPr>
+      <w:r>
+        <w:rPr>
+          <w:b/>
+          <w:sz w:val="24"/>
+          <w:u w:val="single"/>
+          <w:lang w:val="en-JM"/>
+        </w:rPr>
+        <w:t>Testing the ADT Results</w:t>
+      </w:r>
     </w:p>
     <w:sectPr>
       <w:pgSz w:w="12240" w:h="15840"/>
@@ -730,8 +1815,221 @@
 </w:document>
 </file>
 
+<file path=word/numbering.xml><?xml version="1.0" encoding="utf-8"?>
+<w:numbering xmlns:wpc="http://schemas.microsoft.com/office/word/2010/wordprocessingCanvas" xmlns:mc="http://schemas.openxmlformats.org/markup-compatibility/2006" xmlns:o="urn:schemas-microsoft-com:office:office" xmlns:r="http://schemas.openxmlformats.org/officeDocument/2006/relationships" xmlns:m="http://schemas.openxmlformats.org/officeDocument/2006/math" xmlns:v="urn:schemas-microsoft-com:vml" xmlns:wp14="http://schemas.microsoft.com/office/word/2010/wordprocessingDrawing" xmlns:wp="http://schemas.openxmlformats.org/drawingml/2006/wordprocessingDrawing" xmlns:w10="urn:schemas-microsoft-com:office:word" xmlns:w="http://schemas.openxmlformats.org/wordprocessingml/2006/main" xmlns:w14="http://schemas.microsoft.com/office/word/2010/wordml" xmlns:w15="http://schemas.microsoft.com/office/word/2012/wordml" xmlns:wpg="http://schemas.microsoft.com/office/word/2010/wordprocessingGroup" xmlns:wpi="http://schemas.microsoft.com/office/word/2010/wordprocessingInk" xmlns:wne="http://schemas.microsoft.com/office/word/2006/wordml" xmlns:wps="http://schemas.microsoft.com/office/word/2010/wordprocessingShape" mc:Ignorable="w14 w15 wp14">
+  <w:abstractNum w:abstractNumId="0" w15:restartNumberingAfterBreak="0">
+    <w:nsid w:val="5C8A6947"/>
+    <w:multiLevelType w:val="hybridMultilevel"/>
+    <w:tmpl w:val="F7D2F8A2"/>
+    <w:lvl w:ilvl="0" w:tplc="04090001">
+      <w:start w:val="1"/>
+      <w:numFmt w:val="bullet"/>
+      <w:lvlText w:val=""/>
+      <w:lvlJc w:val="left"/>
+      <w:pPr>
+        <w:ind w:left="720" w:hanging="360"/>
+      </w:pPr>
+      <w:rPr>
+        <w:rFonts w:ascii="Symbol" w:hAnsi="Symbol" w:hint="default"/>
+      </w:rPr>
+    </w:lvl>
+    <w:lvl w:ilvl="1" w:tplc="04090003" w:tentative="1">
+      <w:start w:val="1"/>
+      <w:numFmt w:val="bullet"/>
+      <w:lvlText w:val="o"/>
+      <w:lvlJc w:val="left"/>
+      <w:pPr>
+        <w:ind w:left="1440" w:hanging="360"/>
+      </w:pPr>
+      <w:rPr>
+        <w:rFonts w:ascii="Courier New" w:hAnsi="Courier New" w:cs="Courier New" w:hint="default"/>
+      </w:rPr>
+    </w:lvl>
+    <w:lvl w:ilvl="2" w:tplc="04090005" w:tentative="1">
+      <w:start w:val="1"/>
+      <w:numFmt w:val="bullet"/>
+      <w:lvlText w:val=""/>
+      <w:lvlJc w:val="left"/>
+      <w:pPr>
+        <w:ind w:left="2160" w:hanging="360"/>
+      </w:pPr>
+      <w:rPr>
+        <w:rFonts w:ascii="Wingdings" w:hAnsi="Wingdings" w:hint="default"/>
+      </w:rPr>
+    </w:lvl>
+    <w:lvl w:ilvl="3" w:tplc="04090001" w:tentative="1">
+      <w:start w:val="1"/>
+      <w:numFmt w:val="bullet"/>
+      <w:lvlText w:val=""/>
+      <w:lvlJc w:val="left"/>
+      <w:pPr>
+        <w:ind w:left="2880" w:hanging="360"/>
+      </w:pPr>
+      <w:rPr>
+        <w:rFonts w:ascii="Symbol" w:hAnsi="Symbol" w:hint="default"/>
+      </w:rPr>
+    </w:lvl>
+    <w:lvl w:ilvl="4" w:tplc="04090003" w:tentative="1">
+      <w:start w:val="1"/>
+      <w:numFmt w:val="bullet"/>
+      <w:lvlText w:val="o"/>
+      <w:lvlJc w:val="left"/>
+      <w:pPr>
+        <w:ind w:left="3600" w:hanging="360"/>
+      </w:pPr>
+      <w:rPr>
+        <w:rFonts w:ascii="Courier New" w:hAnsi="Courier New" w:cs="Courier New" w:hint="default"/>
+      </w:rPr>
+    </w:lvl>
+    <w:lvl w:ilvl="5" w:tplc="04090005" w:tentative="1">
+      <w:start w:val="1"/>
+      <w:numFmt w:val="bullet"/>
+      <w:lvlText w:val=""/>
+      <w:lvlJc w:val="left"/>
+      <w:pPr>
+        <w:ind w:left="4320" w:hanging="360"/>
+      </w:pPr>
+      <w:rPr>
+        <w:rFonts w:ascii="Wingdings" w:hAnsi="Wingdings" w:hint="default"/>
+      </w:rPr>
+    </w:lvl>
+    <w:lvl w:ilvl="6" w:tplc="04090001" w:tentative="1">
+      <w:start w:val="1"/>
+      <w:numFmt w:val="bullet"/>
+      <w:lvlText w:val=""/>
+      <w:lvlJc w:val="left"/>
+      <w:pPr>
+        <w:ind w:left="5040" w:hanging="360"/>
+      </w:pPr>
+      <w:rPr>
+        <w:rFonts w:ascii="Symbol" w:hAnsi="Symbol" w:hint="default"/>
+      </w:rPr>
+    </w:lvl>
+    <w:lvl w:ilvl="7" w:tplc="04090003" w:tentative="1">
+      <w:start w:val="1"/>
+      <w:numFmt w:val="bullet"/>
+      <w:lvlText w:val="o"/>
+      <w:lvlJc w:val="left"/>
+      <w:pPr>
+        <w:ind w:left="5760" w:hanging="360"/>
+      </w:pPr>
+      <w:rPr>
+        <w:rFonts w:ascii="Courier New" w:hAnsi="Courier New" w:cs="Courier New" w:hint="default"/>
+      </w:rPr>
+    </w:lvl>
+    <w:lvl w:ilvl="8" w:tplc="04090005" w:tentative="1">
+      <w:start w:val="1"/>
+      <w:numFmt w:val="bullet"/>
+      <w:lvlText w:val=""/>
+      <w:lvlJc w:val="left"/>
+      <w:pPr>
+        <w:ind w:left="6480" w:hanging="360"/>
+      </w:pPr>
+      <w:rPr>
+        <w:rFonts w:ascii="Wingdings" w:hAnsi="Wingdings" w:hint="default"/>
+      </w:rPr>
+    </w:lvl>
+  </w:abstractNum>
+  <w:abstractNum w:abstractNumId="1" w15:restartNumberingAfterBreak="0">
+    <w:nsid w:val="796E4323"/>
+    <w:multiLevelType w:val="hybridMultilevel"/>
+    <w:tmpl w:val="0AD84530"/>
+    <w:lvl w:ilvl="0" w:tplc="0409000F">
+      <w:start w:val="1"/>
+      <w:numFmt w:val="decimal"/>
+      <w:lvlText w:val="%1."/>
+      <w:lvlJc w:val="left"/>
+      <w:pPr>
+        <w:ind w:left="720" w:hanging="360"/>
+      </w:pPr>
+      <w:rPr>
+        <w:rFonts w:hint="default"/>
+      </w:rPr>
+    </w:lvl>
+    <w:lvl w:ilvl="1" w:tplc="04090019" w:tentative="1">
+      <w:start w:val="1"/>
+      <w:numFmt w:val="lowerLetter"/>
+      <w:lvlText w:val="%2."/>
+      <w:lvlJc w:val="left"/>
+      <w:pPr>
+        <w:ind w:left="1440" w:hanging="360"/>
+      </w:pPr>
+    </w:lvl>
+    <w:lvl w:ilvl="2" w:tplc="0409001B" w:tentative="1">
+      <w:start w:val="1"/>
+      <w:numFmt w:val="lowerRoman"/>
+      <w:lvlText w:val="%3."/>
+      <w:lvlJc w:val="right"/>
+      <w:pPr>
+        <w:ind w:left="2160" w:hanging="180"/>
+      </w:pPr>
+    </w:lvl>
+    <w:lvl w:ilvl="3" w:tplc="0409000F" w:tentative="1">
+      <w:start w:val="1"/>
+      <w:numFmt w:val="decimal"/>
+      <w:lvlText w:val="%4."/>
+      <w:lvlJc w:val="left"/>
+      <w:pPr>
+        <w:ind w:left="2880" w:hanging="360"/>
+      </w:pPr>
+    </w:lvl>
+    <w:lvl w:ilvl="4" w:tplc="04090019" w:tentative="1">
+      <w:start w:val="1"/>
+      <w:numFmt w:val="lowerLetter"/>
+      <w:lvlText w:val="%5."/>
+      <w:lvlJc w:val="left"/>
+      <w:pPr>
+        <w:ind w:left="3600" w:hanging="360"/>
+      </w:pPr>
+    </w:lvl>
+    <w:lvl w:ilvl="5" w:tplc="0409001B" w:tentative="1">
+      <w:start w:val="1"/>
+      <w:numFmt w:val="lowerRoman"/>
+      <w:lvlText w:val="%6."/>
+      <w:lvlJc w:val="right"/>
+      <w:pPr>
+        <w:ind w:left="4320" w:hanging="180"/>
+      </w:pPr>
+    </w:lvl>
+    <w:lvl w:ilvl="6" w:tplc="0409000F" w:tentative="1">
+      <w:start w:val="1"/>
+      <w:numFmt w:val="decimal"/>
+      <w:lvlText w:val="%7."/>
+      <w:lvlJc w:val="left"/>
+      <w:pPr>
+        <w:ind w:left="5040" w:hanging="360"/>
+      </w:pPr>
+    </w:lvl>
+    <w:lvl w:ilvl="7" w:tplc="04090019" w:tentative="1">
+      <w:start w:val="1"/>
+      <w:numFmt w:val="lowerLetter"/>
+      <w:lvlText w:val="%8."/>
+      <w:lvlJc w:val="left"/>
+      <w:pPr>
+        <w:ind w:left="5760" w:hanging="360"/>
+      </w:pPr>
+    </w:lvl>
+    <w:lvl w:ilvl="8" w:tplc="0409001B" w:tentative="1">
+      <w:start w:val="1"/>
+      <w:numFmt w:val="lowerRoman"/>
+      <w:lvlText w:val="%9."/>
+      <w:lvlJc w:val="right"/>
+      <w:pPr>
+        <w:ind w:left="6480" w:hanging="180"/>
+      </w:pPr>
+    </w:lvl>
+  </w:abstractNum>
+  <w:num w:numId="1">
+    <w:abstractNumId w:val="0"/>
+  </w:num>
+  <w:num w:numId="2">
+    <w:abstractNumId w:val="1"/>
+  </w:num>
+</w:numbering>
+</file>
+
 <file path=word/styles.xml><?xml version="1.0" encoding="utf-8"?>
-<w:styles xmlns:mc="http://schemas.openxmlformats.org/markup-compatibility/2006" xmlns:r="http://schemas.openxmlformats.org/officeDocument/2006/relationships" xmlns:w="http://schemas.openxmlformats.org/wordprocessingml/2006/main" xmlns:w14="http://schemas.microsoft.com/office/word/2010/wordml" xmlns:w15="http://schemas.microsoft.com/office/word/2012/wordml" xmlns:w16cid="http://schemas.microsoft.com/office/word/2016/wordml/cid" xmlns:w16se="http://schemas.microsoft.com/office/word/2015/wordml/symex" mc:Ignorable="w14 w15 w16se w16cid">
+<w:styles xmlns:mc="http://schemas.openxmlformats.org/markup-compatibility/2006" xmlns:r="http://schemas.openxmlformats.org/officeDocument/2006/relationships" xmlns:w="http://schemas.openxmlformats.org/wordprocessingml/2006/main" xmlns:w14="http://schemas.microsoft.com/office/word/2010/wordml" xmlns:w15="http://schemas.microsoft.com/office/word/2012/wordml" mc:Ignorable="w14 w15">
   <w:docDefaults>
     <w:rPrDefault>
       <w:rPr>
@@ -747,7 +2045,7 @@
       </w:pPr>
     </w:pPrDefault>
   </w:docDefaults>
-  <w:latentStyles w:defLockedState="0" w:defUIPriority="99" w:defSemiHidden="0" w:defUnhideWhenUsed="0" w:defQFormat="0" w:count="375">
+  <w:latentStyles w:defLockedState="0" w:defUIPriority="99" w:defSemiHidden="0" w:defUnhideWhenUsed="0" w:defQFormat="0" w:count="371">
     <w:lsdException w:name="Normal" w:uiPriority="0" w:qFormat="1"/>
     <w:lsdException w:name="heading 1" w:uiPriority="9" w:qFormat="1"/>
     <w:lsdException w:name="heading 2" w:semiHidden="1" w:uiPriority="9" w:unhideWhenUsed="1" w:qFormat="1"/>
@@ -1119,10 +2417,6 @@
     <w:lsdException w:name="List Table 5 Dark Accent 6" w:uiPriority="50"/>
     <w:lsdException w:name="List Table 6 Colorful Accent 6" w:uiPriority="51"/>
     <w:lsdException w:name="List Table 7 Colorful Accent 6" w:uiPriority="52"/>
-    <w:lsdException w:name="Mention" w:semiHidden="1" w:unhideWhenUsed="1"/>
-    <w:lsdException w:name="Smart Hyperlink" w:semiHidden="1" w:unhideWhenUsed="1"/>
-    <w:lsdException w:name="Hashtag" w:semiHidden="1" w:unhideWhenUsed="1"/>
-    <w:lsdException w:name="Unresolved Mention" w:semiHidden="1" w:unhideWhenUsed="1"/>
   </w:latentStyles>
   <w:style w:type="paragraph" w:default="1" w:styleId="Normal">
     <w:name w:val="Normal"/>
@@ -1154,6 +2448,116 @@
     <w:uiPriority w:val="99"/>
     <w:semiHidden/>
     <w:unhideWhenUsed/>
+  </w:style>
+  <w:style w:type="table" w:styleId="TableGrid">
+    <w:name w:val="Table Grid"/>
+    <w:basedOn w:val="TableNormal"/>
+    <w:uiPriority w:val="39"/>
+    <w:rsid w:val="00C628CC"/>
+    <w:pPr>
+      <w:spacing w:after="0" w:line="240" w:lineRule="auto"/>
+    </w:pPr>
+    <w:tblPr>
+      <w:tblBorders>
+        <w:top w:val="single" w:sz="4" w:space="0" w:color="auto"/>
+        <w:left w:val="single" w:sz="4" w:space="0" w:color="auto"/>
+        <w:bottom w:val="single" w:sz="4" w:space="0" w:color="auto"/>
+        <w:right w:val="single" w:sz="4" w:space="0" w:color="auto"/>
+        <w:insideH w:val="single" w:sz="4" w:space="0" w:color="auto"/>
+        <w:insideV w:val="single" w:sz="4" w:space="0" w:color="auto"/>
+      </w:tblBorders>
+    </w:tblPr>
+  </w:style>
+  <w:style w:type="table" w:styleId="PlainTable2">
+    <w:name w:val="Plain Table 2"/>
+    <w:basedOn w:val="TableNormal"/>
+    <w:uiPriority w:val="42"/>
+    <w:rsid w:val="00C628CC"/>
+    <w:pPr>
+      <w:spacing w:after="0" w:line="240" w:lineRule="auto"/>
+    </w:pPr>
+    <w:tblPr>
+      <w:tblStyleRowBandSize w:val="1"/>
+      <w:tblStyleColBandSize w:val="1"/>
+      <w:tblBorders>
+        <w:top w:val="single" w:sz="4" w:space="0" w:color="7F7F7F" w:themeColor="text1" w:themeTint="80"/>
+        <w:bottom w:val="single" w:sz="4" w:space="0" w:color="7F7F7F" w:themeColor="text1" w:themeTint="80"/>
+      </w:tblBorders>
+    </w:tblPr>
+    <w:tblStylePr w:type="firstRow">
+      <w:rPr>
+        <w:b/>
+        <w:bCs/>
+      </w:rPr>
+      <w:tblPr/>
+      <w:tcPr>
+        <w:tcBorders>
+          <w:bottom w:val="single" w:sz="4" w:space="0" w:color="7F7F7F" w:themeColor="text1" w:themeTint="80"/>
+        </w:tcBorders>
+      </w:tcPr>
+    </w:tblStylePr>
+    <w:tblStylePr w:type="lastRow">
+      <w:rPr>
+        <w:b/>
+        <w:bCs/>
+      </w:rPr>
+      <w:tblPr/>
+      <w:tcPr>
+        <w:tcBorders>
+          <w:top w:val="single" w:sz="4" w:space="0" w:color="7F7F7F" w:themeColor="text1" w:themeTint="80"/>
+        </w:tcBorders>
+      </w:tcPr>
+    </w:tblStylePr>
+    <w:tblStylePr w:type="firstCol">
+      <w:rPr>
+        <w:b/>
+        <w:bCs/>
+      </w:rPr>
+    </w:tblStylePr>
+    <w:tblStylePr w:type="lastCol">
+      <w:rPr>
+        <w:b/>
+        <w:bCs/>
+      </w:rPr>
+    </w:tblStylePr>
+    <w:tblStylePr w:type="band1Vert">
+      <w:tblPr/>
+      <w:tcPr>
+        <w:tcBorders>
+          <w:left w:val="single" w:sz="4" w:space="0" w:color="7F7F7F" w:themeColor="text1" w:themeTint="80"/>
+          <w:right w:val="single" w:sz="4" w:space="0" w:color="7F7F7F" w:themeColor="text1" w:themeTint="80"/>
+        </w:tcBorders>
+      </w:tcPr>
+    </w:tblStylePr>
+    <w:tblStylePr w:type="band2Vert">
+      <w:tblPr/>
+      <w:tcPr>
+        <w:tcBorders>
+          <w:left w:val="single" w:sz="4" w:space="0" w:color="7F7F7F" w:themeColor="text1" w:themeTint="80"/>
+          <w:right w:val="single" w:sz="4" w:space="0" w:color="7F7F7F" w:themeColor="text1" w:themeTint="80"/>
+        </w:tcBorders>
+      </w:tcPr>
+    </w:tblStylePr>
+    <w:tblStylePr w:type="band1Horz">
+      <w:tblPr/>
+      <w:tcPr>
+        <w:tcBorders>
+          <w:top w:val="single" w:sz="4" w:space="0" w:color="7F7F7F" w:themeColor="text1" w:themeTint="80"/>
+          <w:bottom w:val="single" w:sz="4" w:space="0" w:color="7F7F7F" w:themeColor="text1" w:themeTint="80"/>
+        </w:tcBorders>
+      </w:tcPr>
+    </w:tblStylePr>
+  </w:style>
+  <w:style w:type="paragraph" w:styleId="ListParagraph">
+    <w:name w:val="List Paragraph"/>
+    <w:basedOn w:val="Normal"/>
+    <w:uiPriority w:val="34"/>
+    <w:qFormat/>
+    <w:rsid w:val="00FB50D8"/>
+    <w:pPr>
+      <w:ind w:left="720"/>
+      <w:contextualSpacing/>
+    </w:pPr>
   </w:style>
 </w:styles>
 </file>

</xml_diff>

<commit_message>
Completed Documentation Added Tester2 Class
</commit_message>
<xml_diff>
--- a/Documentation.docx
+++ b/Documentation.docx
@@ -141,7 +141,44 @@
           <w:sz w:val="24"/>
           <w:lang w:val="en-JM"/>
         </w:rPr>
-        <w:t xml:space="preserve">Input: </w:t>
+        <w:t>Input</w:t>
+      </w:r>
+    </w:p>
+    <w:p>
+      <w:pPr>
+        <w:pStyle w:val="ListParagraph"/>
+        <w:numPr>
+          <w:ilvl w:val="0"/>
+          <w:numId w:val="4"/>
+        </w:numPr>
+        <w:spacing w:line="360" w:lineRule="auto"/>
+        <w:rPr>
+          <w:sz w:val="24"/>
+          <w:lang w:val="en-JM"/>
+        </w:rPr>
+      </w:pPr>
+      <w:r>
+        <w:rPr>
+          <w:sz w:val="24"/>
+          <w:lang w:val="en-JM"/>
+        </w:rPr>
+        <w:t xml:space="preserve">String: </w:t>
+      </w:r>
+      <w:proofErr w:type="spellStart"/>
+      <w:r>
+        <w:rPr>
+          <w:sz w:val="24"/>
+          <w:lang w:val="en-JM"/>
+        </w:rPr>
+        <w:t>eng</w:t>
+      </w:r>
+      <w:proofErr w:type="spellEnd"/>
+      <w:r>
+        <w:rPr>
+          <w:sz w:val="24"/>
+          <w:lang w:val="en-JM"/>
+        </w:rPr>
+        <w:t xml:space="preserve"> - </w:t>
       </w:r>
       <w:r>
         <w:rPr>
@@ -164,46 +201,16 @@
           <w:sz w:val="24"/>
           <w:lang w:val="en-JM"/>
         </w:rPr>
-        <w:t xml:space="preserve">Output: </w:t>
-      </w:r>
-      <w:r>
-        <w:rPr>
-          <w:sz w:val="24"/>
-          <w:lang w:val="en-JM"/>
-        </w:rPr>
-        <w:t>Literal S</w:t>
-      </w:r>
-      <w:r>
-        <w:rPr>
-          <w:sz w:val="24"/>
-          <w:lang w:val="en-JM"/>
-        </w:rPr>
-        <w:t>panish</w:t>
-      </w:r>
-      <w:r>
-        <w:rPr>
-          <w:sz w:val="24"/>
-          <w:lang w:val="en-JM"/>
-        </w:rPr>
-        <w:t xml:space="preserve"> T</w:t>
-      </w:r>
-      <w:r>
-        <w:rPr>
-          <w:sz w:val="24"/>
-          <w:lang w:val="en-JM"/>
-        </w:rPr>
-        <w:t>ranslation</w:t>
-      </w:r>
-      <w:r>
-        <w:rPr>
-          <w:sz w:val="24"/>
-          <w:lang w:val="en-JM"/>
-        </w:rPr>
-        <w:t xml:space="preserve"> as Found in Loaded Dictionary</w:t>
-      </w:r>
-    </w:p>
-    <w:p>
-      <w:pPr>
+        <w:t>Output</w:t>
+      </w:r>
+    </w:p>
+    <w:p>
+      <w:pPr>
+        <w:pStyle w:val="ListParagraph"/>
+        <w:numPr>
+          <w:ilvl w:val="0"/>
+          <w:numId w:val="4"/>
+        </w:numPr>
         <w:spacing w:line="360" w:lineRule="auto"/>
         <w:rPr>
           <w:sz w:val="24"/>
@@ -215,7 +222,76 @@
           <w:sz w:val="24"/>
           <w:lang w:val="en-JM"/>
         </w:rPr>
-        <w:t xml:space="preserve">Function: Takes an English word (string) as input and does a sequential search through the </w:t>
+        <w:t xml:space="preserve">String: </w:t>
+      </w:r>
+      <w:r>
+        <w:rPr>
+          <w:sz w:val="24"/>
+          <w:lang w:val="en-JM"/>
+        </w:rPr>
+        <w:t xml:space="preserve">Spanish translation of English Word on Success, “No </w:t>
+      </w:r>
+      <w:proofErr w:type="spellStart"/>
+      <w:r>
+        <w:rPr>
+          <w:sz w:val="24"/>
+          <w:lang w:val="en-JM"/>
+        </w:rPr>
+        <w:t>Comprehendo</w:t>
+      </w:r>
+      <w:proofErr w:type="spellEnd"/>
+      <w:r>
+        <w:rPr>
+          <w:sz w:val="24"/>
+          <w:lang w:val="en-JM"/>
+        </w:rPr>
+        <w:t>” on Failure</w:t>
+      </w:r>
+    </w:p>
+    <w:p>
+      <w:pPr>
+        <w:spacing w:line="360" w:lineRule="auto"/>
+        <w:rPr>
+          <w:sz w:val="24"/>
+          <w:lang w:val="en-JM"/>
+        </w:rPr>
+      </w:pPr>
+      <w:r>
+        <w:rPr>
+          <w:sz w:val="24"/>
+          <w:lang w:val="en-JM"/>
+        </w:rPr>
+        <w:t>F</w:t>
+      </w:r>
+      <w:r>
+        <w:rPr>
+          <w:sz w:val="24"/>
+          <w:lang w:val="en-JM"/>
+        </w:rPr>
+        <w:t>unction</w:t>
+      </w:r>
+      <w:r>
+        <w:rPr>
+          <w:sz w:val="24"/>
+          <w:lang w:val="en-JM"/>
+        </w:rPr>
+        <w:t xml:space="preserve"> Description</w:t>
+      </w:r>
+    </w:p>
+    <w:p>
+      <w:pPr>
+        <w:spacing w:line="360" w:lineRule="auto"/>
+        <w:rPr>
+          <w:sz w:val="24"/>
+          <w:lang w:val="en-JM"/>
+        </w:rPr>
+      </w:pPr>
+      <w:r>
+        <w:rPr>
+          <w:sz w:val="24"/>
+          <w:lang w:val="en-JM"/>
+        </w:rPr>
+        <w:t xml:space="preserve">Takes an English word (string) as input and does a sequential search through the </w:t>
       </w:r>
       <w:proofErr w:type="spellStart"/>
       <w:proofErr w:type="gramStart"/>
@@ -275,14 +351,35 @@
           <w:sz w:val="24"/>
           <w:lang w:val="en-JM"/>
         </w:rPr>
-        <w:t xml:space="preserve"> the index of its Spanish equivalent. When found, the value at that index is returned.</w:t>
-      </w:r>
-      <w:r>
-        <w:rPr>
-          <w:sz w:val="24"/>
-          <w:lang w:val="en-JM"/>
-        </w:rPr>
-        <w:t xml:space="preserve"> If not found, return the string “No </w:t>
+        <w:t xml:space="preserve"> </w:t>
+      </w:r>
+      <w:r>
+        <w:rPr>
+          <w:sz w:val="24"/>
+          <w:lang w:val="en-JM"/>
+        </w:rPr>
+        <w:t>a match for the English word, if that value is matched then the value</w:t>
+      </w:r>
+      <w:r>
+        <w:rPr>
+          <w:sz w:val="24"/>
+          <w:lang w:val="en-JM"/>
+        </w:rPr>
+        <w:t xml:space="preserve"> of its Spanish equivalent</w:t>
+      </w:r>
+      <w:r>
+        <w:rPr>
+          <w:sz w:val="24"/>
+          <w:lang w:val="en-JM"/>
+        </w:rPr>
+        <w:t xml:space="preserve"> is returned. If not found the function will</w:t>
+      </w:r>
+      <w:r>
+        <w:rPr>
+          <w:sz w:val="24"/>
+          <w:lang w:val="en-JM"/>
+        </w:rPr>
+        <w:t xml:space="preserve"> return the string “No </w:t>
       </w:r>
       <w:proofErr w:type="spellStart"/>
       <w:r>
@@ -339,28 +436,48 @@
       </w:r>
       <w:r>
         <w:rPr>
+          <w:sz w:val="24"/>
+          <w:lang w:val="en-JM"/>
+        </w:rPr>
+        <w:t>Φ</w:t>
+      </w:r>
+      <w:r>
+        <w:rPr>
+          <w:sz w:val="24"/>
+          <w:lang w:val="en-JM"/>
+        </w:rPr>
+        <w:t xml:space="preserve"> </w:t>
+      </w:r>
+      <w:r>
+        <w:rPr>
           <w:rFonts w:cstheme="minorHAnsi"/>
           <w:sz w:val="24"/>
           <w:lang w:val="en-JM"/>
         </w:rPr>
-        <w:t>ꓳ</w:t>
-      </w:r>
-      <w:r>
-        <w:rPr>
-          <w:sz w:val="24"/>
-          <w:lang w:val="en-JM"/>
-        </w:rPr>
-        <w:t>(n)</w:t>
-      </w:r>
-    </w:p>
-    <w:p>
-      <w:pPr>
-        <w:spacing w:line="360" w:lineRule="auto"/>
-        <w:rPr>
-          <w:sz w:val="24"/>
-          <w:lang w:val="en-JM"/>
-        </w:rPr>
-      </w:pPr>
+        <w:t>(</w:t>
+      </w:r>
+      <w:r>
+        <w:rPr>
+          <w:sz w:val="24"/>
+          <w:lang w:val="en-JM"/>
+        </w:rPr>
+        <w:t>n)</w:t>
+      </w:r>
+    </w:p>
+    <w:p>
+      <w:pPr>
+        <w:rPr>
+          <w:sz w:val="24"/>
+          <w:lang w:val="en-JM"/>
+        </w:rPr>
+      </w:pPr>
+      <w:r>
+        <w:rPr>
+          <w:sz w:val="24"/>
+          <w:lang w:val="en-JM"/>
+        </w:rPr>
+        <w:br w:type="page"/>
+      </w:r>
     </w:p>
     <w:p>
       <w:pPr>
@@ -381,6 +498,7 @@
           <w:u w:val="single"/>
           <w:lang w:val="en-JM"/>
         </w:rPr>
+        <w:lastRenderedPageBreak/>
         <w:t>DictionBin.translateB</w:t>
       </w:r>
       <w:proofErr w:type="spellEnd"/>
@@ -476,14 +594,28 @@
           <w:sz w:val="24"/>
           <w:lang w:val="en-JM"/>
         </w:rPr>
-        <w:t xml:space="preserve">Input: </w:t>
-      </w:r>
-      <w:r>
-        <w:rPr>
-          <w:sz w:val="24"/>
-          <w:lang w:val="en-JM"/>
-        </w:rPr>
-        <w:t>A string (</w:t>
+        <w:t>Input</w:t>
+      </w:r>
+    </w:p>
+    <w:p>
+      <w:pPr>
+        <w:pStyle w:val="ListParagraph"/>
+        <w:numPr>
+          <w:ilvl w:val="0"/>
+          <w:numId w:val="4"/>
+        </w:numPr>
+        <w:spacing w:line="360" w:lineRule="auto"/>
+        <w:rPr>
+          <w:sz w:val="24"/>
+          <w:lang w:val="en-JM"/>
+        </w:rPr>
+      </w:pPr>
+      <w:r>
+        <w:rPr>
+          <w:sz w:val="24"/>
+          <w:lang w:val="en-JM"/>
+        </w:rPr>
+        <w:t xml:space="preserve">String: </w:t>
       </w:r>
       <w:proofErr w:type="spellStart"/>
       <w:r>
@@ -499,11 +631,23 @@
           <w:sz w:val="24"/>
           <w:lang w:val="en-JM"/>
         </w:rPr>
-        <w:t>)</w:t>
-      </w:r>
-    </w:p>
-    <w:p>
-      <w:pPr>
+        <w:t xml:space="preserve"> - An English Language String</w:t>
+      </w:r>
+      <w:r>
+        <w:rPr>
+          <w:sz w:val="24"/>
+          <w:lang w:val="en-JM"/>
+        </w:rPr>
+        <w:t xml:space="preserve"> </w:t>
+      </w:r>
+    </w:p>
+    <w:p>
+      <w:pPr>
+        <w:pStyle w:val="ListParagraph"/>
+        <w:numPr>
+          <w:ilvl w:val="0"/>
+          <w:numId w:val="4"/>
+        </w:numPr>
         <w:spacing w:line="360" w:lineRule="auto"/>
         <w:rPr>
           <w:sz w:val="24"/>
@@ -515,11 +659,23 @@
           <w:sz w:val="24"/>
           <w:lang w:val="en-JM"/>
         </w:rPr>
-        <w:t>Output: Spanish translation</w:t>
-      </w:r>
-    </w:p>
-    <w:p>
-      <w:pPr>
+        <w:t xml:space="preserve">Integer: lo – </w:t>
+      </w:r>
+      <w:r>
+        <w:rPr>
+          <w:sz w:val="24"/>
+          <w:lang w:val="en-JM"/>
+        </w:rPr>
+        <w:t>Start Point to Search From</w:t>
+      </w:r>
+    </w:p>
+    <w:p>
+      <w:pPr>
+        <w:pStyle w:val="ListParagraph"/>
+        <w:numPr>
+          <w:ilvl w:val="0"/>
+          <w:numId w:val="4"/>
+        </w:numPr>
         <w:spacing w:line="360" w:lineRule="auto"/>
         <w:rPr>
           <w:sz w:val="24"/>
@@ -531,7 +687,134 @@
           <w:sz w:val="24"/>
           <w:lang w:val="en-JM"/>
         </w:rPr>
-        <w:t xml:space="preserve">Function: Takes an English word (string) </w:t>
+        <w:t xml:space="preserve">Integer hi </w:t>
+      </w:r>
+      <w:r>
+        <w:rPr>
+          <w:sz w:val="24"/>
+          <w:lang w:val="en-JM"/>
+        </w:rPr>
+        <w:t>–</w:t>
+      </w:r>
+      <w:r>
+        <w:rPr>
+          <w:sz w:val="24"/>
+          <w:lang w:val="en-JM"/>
+        </w:rPr>
+        <w:t xml:space="preserve"> </w:t>
+      </w:r>
+      <w:r>
+        <w:rPr>
+          <w:sz w:val="24"/>
+          <w:lang w:val="en-JM"/>
+        </w:rPr>
+        <w:t>End Point to Search From</w:t>
+      </w:r>
+    </w:p>
+    <w:p>
+      <w:pPr>
+        <w:spacing w:line="360" w:lineRule="auto"/>
+        <w:rPr>
+          <w:sz w:val="24"/>
+          <w:lang w:val="en-JM"/>
+        </w:rPr>
+      </w:pPr>
+      <w:r>
+        <w:rPr>
+          <w:sz w:val="24"/>
+          <w:lang w:val="en-JM"/>
+        </w:rPr>
+        <w:t>Output:</w:t>
+      </w:r>
+    </w:p>
+    <w:p>
+      <w:pPr>
+        <w:pStyle w:val="ListParagraph"/>
+        <w:numPr>
+          <w:ilvl w:val="0"/>
+          <w:numId w:val="5"/>
+        </w:numPr>
+        <w:spacing w:line="360" w:lineRule="auto"/>
+        <w:rPr>
+          <w:sz w:val="24"/>
+          <w:lang w:val="en-JM"/>
+        </w:rPr>
+      </w:pPr>
+      <w:r>
+        <w:rPr>
+          <w:sz w:val="24"/>
+          <w:lang w:val="en-JM"/>
+        </w:rPr>
+        <w:t xml:space="preserve">String: </w:t>
+      </w:r>
+      <w:r>
+        <w:rPr>
+          <w:sz w:val="24"/>
+          <w:lang w:val="en-JM"/>
+        </w:rPr>
+        <w:t>Spanish translation</w:t>
+      </w:r>
+      <w:r>
+        <w:rPr>
+          <w:sz w:val="24"/>
+          <w:lang w:val="en-JM"/>
+        </w:rPr>
+        <w:t xml:space="preserve"> of English Word on Success, “No </w:t>
+      </w:r>
+      <w:proofErr w:type="spellStart"/>
+      <w:r>
+        <w:rPr>
+          <w:sz w:val="24"/>
+          <w:lang w:val="en-JM"/>
+        </w:rPr>
+        <w:t>Comprehendo</w:t>
+      </w:r>
+      <w:proofErr w:type="spellEnd"/>
+      <w:r>
+        <w:rPr>
+          <w:sz w:val="24"/>
+          <w:lang w:val="en-JM"/>
+        </w:rPr>
+        <w:t>” on Failure</w:t>
+      </w:r>
+    </w:p>
+    <w:p>
+      <w:pPr>
+        <w:spacing w:line="360" w:lineRule="auto"/>
+        <w:rPr>
+          <w:sz w:val="24"/>
+          <w:lang w:val="en-JM"/>
+        </w:rPr>
+      </w:pPr>
+      <w:r>
+        <w:rPr>
+          <w:sz w:val="24"/>
+          <w:lang w:val="en-JM"/>
+        </w:rPr>
+        <w:t>F</w:t>
+      </w:r>
+      <w:r>
+        <w:rPr>
+          <w:sz w:val="24"/>
+          <w:lang w:val="en-JM"/>
+        </w:rPr>
+        <w:t>unction Description</w:t>
+      </w:r>
+    </w:p>
+    <w:p>
+      <w:pPr>
+        <w:spacing w:line="360" w:lineRule="auto"/>
+        <w:rPr>
+          <w:sz w:val="24"/>
+          <w:lang w:val="en-JM"/>
+        </w:rPr>
+      </w:pPr>
+      <w:r>
+        <w:rPr>
+          <w:sz w:val="24"/>
+          <w:lang w:val="en-JM"/>
+        </w:rPr>
+        <w:t xml:space="preserve">Takes an English word (string) </w:t>
       </w:r>
       <w:r>
         <w:rPr>
@@ -584,7 +867,21 @@
           <w:sz w:val="24"/>
           <w:lang w:val="en-JM"/>
         </w:rPr>
-        <w:t xml:space="preserve"> ] array. This </w:t>
+        <w:t xml:space="preserve"> ]</w:t>
+      </w:r>
+      <w:r>
+        <w:rPr>
+          <w:sz w:val="24"/>
+          <w:lang w:val="en-JM"/>
+        </w:rPr>
+        <w:t>[ ]</w:t>
+      </w:r>
+      <w:r>
+        <w:rPr>
+          <w:sz w:val="24"/>
+          <w:lang w:val="en-JM"/>
+        </w:rPr>
+        <w:t xml:space="preserve"> array. This </w:t>
       </w:r>
       <w:r>
         <w:rPr>
@@ -665,29 +962,41 @@
         </w:rPr>
         <w:t xml:space="preserve">Time complexity: </w:t>
       </w:r>
-      <w:proofErr w:type="gramStart"/>
-      <w:r>
-        <w:rPr>
-          <w:rFonts w:cstheme="minorHAnsi"/>
-          <w:sz w:val="24"/>
-          <w:lang w:val="en-JM"/>
-        </w:rPr>
-        <w:t>ꓳ</w:t>
-      </w:r>
-      <w:r>
-        <w:rPr>
-          <w:sz w:val="24"/>
-          <w:lang w:val="en-JM"/>
-        </w:rPr>
-        <w:t>(</w:t>
-      </w:r>
-      <w:proofErr w:type="gramEnd"/>
-      <w:r>
-        <w:rPr>
-          <w:sz w:val="24"/>
-          <w:lang w:val="en-JM"/>
-        </w:rPr>
-        <w:t>log n)</w:t>
+      <w:r>
+        <w:rPr>
+          <w:sz w:val="24"/>
+          <w:lang w:val="en-JM"/>
+        </w:rPr>
+        <w:t>Φ</w:t>
+      </w:r>
+      <w:r>
+        <w:rPr>
+          <w:sz w:val="24"/>
+          <w:lang w:val="en-JM"/>
+        </w:rPr>
+        <w:t xml:space="preserve"> </w:t>
+      </w:r>
+      <w:r>
+        <w:rPr>
+          <w:sz w:val="24"/>
+          <w:lang w:val="en-JM"/>
+        </w:rPr>
+        <w:t>(log n)</w:t>
+      </w:r>
+    </w:p>
+    <w:p>
+      <w:pPr>
+        <w:rPr>
+          <w:sz w:val="24"/>
+          <w:lang w:val="en-JM"/>
+        </w:rPr>
+      </w:pPr>
+      <w:r>
+        <w:rPr>
+          <w:sz w:val="24"/>
+          <w:lang w:val="en-JM"/>
+        </w:rPr>
+        <w:br w:type="page"/>
       </w:r>
     </w:p>
     <w:p>
@@ -963,7 +1272,6 @@
           <w:lang w:val="en-JM"/>
         </w:rPr>
       </w:pPr>
-      <w:bookmarkStart w:id="0" w:name="_GoBack"/>
       <w:proofErr w:type="spellStart"/>
       <w:r>
         <w:rPr>
@@ -1055,7 +1363,6 @@
         <w:t xml:space="preserve"> method.</w:t>
       </w:r>
     </w:p>
-    <w:bookmarkEnd w:id="0"/>
     <w:p>
       <w:pPr>
         <w:spacing w:line="360" w:lineRule="auto"/>
@@ -1081,18 +1388,17 @@
       </w:r>
       <w:r>
         <w:rPr>
+          <w:sz w:val="24"/>
+          <w:lang w:val="en-JM"/>
+        </w:rPr>
+        <w:t>Φ</w:t>
+      </w:r>
+      <w:r>
+        <w:rPr>
           <w:rFonts w:cstheme="minorHAnsi"/>
           <w:sz w:val="24"/>
           <w:lang w:val="en-JM"/>
         </w:rPr>
-        <w:t>ꓳ</w:t>
-      </w:r>
-      <w:r>
-        <w:rPr>
-          <w:rFonts w:cstheme="minorHAnsi"/>
-          <w:sz w:val="24"/>
-          <w:lang w:val="en-JM"/>
-        </w:rPr>
         <w:t xml:space="preserve"> </w:t>
       </w:r>
       <w:r>
@@ -1102,24 +1408,6 @@
         </w:rPr>
         <w:t>1</w:t>
       </w:r>
-    </w:p>
-    <w:p>
-      <w:pPr>
-        <w:spacing w:line="360" w:lineRule="auto"/>
-        <w:rPr>
-          <w:sz w:val="24"/>
-          <w:lang w:val="en-JM"/>
-        </w:rPr>
-      </w:pPr>
-    </w:p>
-    <w:p>
-      <w:pPr>
-        <w:spacing w:line="360" w:lineRule="auto"/>
-        <w:rPr>
-          <w:sz w:val="24"/>
-          <w:lang w:val="en-JM"/>
-        </w:rPr>
-      </w:pPr>
     </w:p>
     <w:p>
       <w:pPr>
@@ -1795,6 +2083,8 @@
           <w:lang w:val="en-JM"/>
         </w:rPr>
       </w:pPr>
+      <w:bookmarkStart w:id="0" w:name="_GoBack"/>
+      <w:bookmarkEnd w:id="0"/>
       <w:r>
         <w:rPr>
           <w:b/>
@@ -1818,6 +2108,318 @@
 <file path=word/numbering.xml><?xml version="1.0" encoding="utf-8"?>
 <w:numbering xmlns:wpc="http://schemas.microsoft.com/office/word/2010/wordprocessingCanvas" xmlns:mc="http://schemas.openxmlformats.org/markup-compatibility/2006" xmlns:o="urn:schemas-microsoft-com:office:office" xmlns:r="http://schemas.openxmlformats.org/officeDocument/2006/relationships" xmlns:m="http://schemas.openxmlformats.org/officeDocument/2006/math" xmlns:v="urn:schemas-microsoft-com:vml" xmlns:wp14="http://schemas.microsoft.com/office/word/2010/wordprocessingDrawing" xmlns:wp="http://schemas.openxmlformats.org/drawingml/2006/wordprocessingDrawing" xmlns:w10="urn:schemas-microsoft-com:office:word" xmlns:w="http://schemas.openxmlformats.org/wordprocessingml/2006/main" xmlns:w14="http://schemas.microsoft.com/office/word/2010/wordml" xmlns:w15="http://schemas.microsoft.com/office/word/2012/wordml" xmlns:wpg="http://schemas.microsoft.com/office/word/2010/wordprocessingGroup" xmlns:wpi="http://schemas.microsoft.com/office/word/2010/wordprocessingInk" xmlns:wne="http://schemas.microsoft.com/office/word/2006/wordml" xmlns:wps="http://schemas.microsoft.com/office/word/2010/wordprocessingShape" mc:Ignorable="w14 w15 wp14">
   <w:abstractNum w:abstractNumId="0" w15:restartNumberingAfterBreak="0">
+    <w:nsid w:val="506F751E"/>
+    <w:multiLevelType w:val="hybridMultilevel"/>
+    <w:tmpl w:val="5E4AC200"/>
+    <w:lvl w:ilvl="0" w:tplc="04090001">
+      <w:start w:val="1"/>
+      <w:numFmt w:val="bullet"/>
+      <w:lvlText w:val=""/>
+      <w:lvlJc w:val="left"/>
+      <w:pPr>
+        <w:ind w:left="720" w:hanging="360"/>
+      </w:pPr>
+      <w:rPr>
+        <w:rFonts w:ascii="Symbol" w:hAnsi="Symbol" w:hint="default"/>
+      </w:rPr>
+    </w:lvl>
+    <w:lvl w:ilvl="1" w:tplc="04090003" w:tentative="1">
+      <w:start w:val="1"/>
+      <w:numFmt w:val="bullet"/>
+      <w:lvlText w:val="o"/>
+      <w:lvlJc w:val="left"/>
+      <w:pPr>
+        <w:ind w:left="1440" w:hanging="360"/>
+      </w:pPr>
+      <w:rPr>
+        <w:rFonts w:ascii="Courier New" w:hAnsi="Courier New" w:cs="Courier New" w:hint="default"/>
+      </w:rPr>
+    </w:lvl>
+    <w:lvl w:ilvl="2" w:tplc="04090005" w:tentative="1">
+      <w:start w:val="1"/>
+      <w:numFmt w:val="bullet"/>
+      <w:lvlText w:val=""/>
+      <w:lvlJc w:val="left"/>
+      <w:pPr>
+        <w:ind w:left="2160" w:hanging="360"/>
+      </w:pPr>
+      <w:rPr>
+        <w:rFonts w:ascii="Wingdings" w:hAnsi="Wingdings" w:hint="default"/>
+      </w:rPr>
+    </w:lvl>
+    <w:lvl w:ilvl="3" w:tplc="04090001" w:tentative="1">
+      <w:start w:val="1"/>
+      <w:numFmt w:val="bullet"/>
+      <w:lvlText w:val=""/>
+      <w:lvlJc w:val="left"/>
+      <w:pPr>
+        <w:ind w:left="2880" w:hanging="360"/>
+      </w:pPr>
+      <w:rPr>
+        <w:rFonts w:ascii="Symbol" w:hAnsi="Symbol" w:hint="default"/>
+      </w:rPr>
+    </w:lvl>
+    <w:lvl w:ilvl="4" w:tplc="04090003" w:tentative="1">
+      <w:start w:val="1"/>
+      <w:numFmt w:val="bullet"/>
+      <w:lvlText w:val="o"/>
+      <w:lvlJc w:val="left"/>
+      <w:pPr>
+        <w:ind w:left="3600" w:hanging="360"/>
+      </w:pPr>
+      <w:rPr>
+        <w:rFonts w:ascii="Courier New" w:hAnsi="Courier New" w:cs="Courier New" w:hint="default"/>
+      </w:rPr>
+    </w:lvl>
+    <w:lvl w:ilvl="5" w:tplc="04090005" w:tentative="1">
+      <w:start w:val="1"/>
+      <w:numFmt w:val="bullet"/>
+      <w:lvlText w:val=""/>
+      <w:lvlJc w:val="left"/>
+      <w:pPr>
+        <w:ind w:left="4320" w:hanging="360"/>
+      </w:pPr>
+      <w:rPr>
+        <w:rFonts w:ascii="Wingdings" w:hAnsi="Wingdings" w:hint="default"/>
+      </w:rPr>
+    </w:lvl>
+    <w:lvl w:ilvl="6" w:tplc="04090001" w:tentative="1">
+      <w:start w:val="1"/>
+      <w:numFmt w:val="bullet"/>
+      <w:lvlText w:val=""/>
+      <w:lvlJc w:val="left"/>
+      <w:pPr>
+        <w:ind w:left="5040" w:hanging="360"/>
+      </w:pPr>
+      <w:rPr>
+        <w:rFonts w:ascii="Symbol" w:hAnsi="Symbol" w:hint="default"/>
+      </w:rPr>
+    </w:lvl>
+    <w:lvl w:ilvl="7" w:tplc="04090003" w:tentative="1">
+      <w:start w:val="1"/>
+      <w:numFmt w:val="bullet"/>
+      <w:lvlText w:val="o"/>
+      <w:lvlJc w:val="left"/>
+      <w:pPr>
+        <w:ind w:left="5760" w:hanging="360"/>
+      </w:pPr>
+      <w:rPr>
+        <w:rFonts w:ascii="Courier New" w:hAnsi="Courier New" w:cs="Courier New" w:hint="default"/>
+      </w:rPr>
+    </w:lvl>
+    <w:lvl w:ilvl="8" w:tplc="04090005" w:tentative="1">
+      <w:start w:val="1"/>
+      <w:numFmt w:val="bullet"/>
+      <w:lvlText w:val=""/>
+      <w:lvlJc w:val="left"/>
+      <w:pPr>
+        <w:ind w:left="6480" w:hanging="360"/>
+      </w:pPr>
+      <w:rPr>
+        <w:rFonts w:ascii="Wingdings" w:hAnsi="Wingdings" w:hint="default"/>
+      </w:rPr>
+    </w:lvl>
+  </w:abstractNum>
+  <w:abstractNum w:abstractNumId="1" w15:restartNumberingAfterBreak="0">
+    <w:nsid w:val="52F66F66"/>
+    <w:multiLevelType w:val="hybridMultilevel"/>
+    <w:tmpl w:val="B3F2DDB0"/>
+    <w:lvl w:ilvl="0" w:tplc="0409000F">
+      <w:start w:val="1"/>
+      <w:numFmt w:val="decimal"/>
+      <w:lvlText w:val="%1."/>
+      <w:lvlJc w:val="left"/>
+      <w:pPr>
+        <w:ind w:left="720" w:hanging="360"/>
+      </w:pPr>
+    </w:lvl>
+    <w:lvl w:ilvl="1" w:tplc="04090019" w:tentative="1">
+      <w:start w:val="1"/>
+      <w:numFmt w:val="lowerLetter"/>
+      <w:lvlText w:val="%2."/>
+      <w:lvlJc w:val="left"/>
+      <w:pPr>
+        <w:ind w:left="1440" w:hanging="360"/>
+      </w:pPr>
+    </w:lvl>
+    <w:lvl w:ilvl="2" w:tplc="0409001B" w:tentative="1">
+      <w:start w:val="1"/>
+      <w:numFmt w:val="lowerRoman"/>
+      <w:lvlText w:val="%3."/>
+      <w:lvlJc w:val="right"/>
+      <w:pPr>
+        <w:ind w:left="2160" w:hanging="180"/>
+      </w:pPr>
+    </w:lvl>
+    <w:lvl w:ilvl="3" w:tplc="0409000F" w:tentative="1">
+      <w:start w:val="1"/>
+      <w:numFmt w:val="decimal"/>
+      <w:lvlText w:val="%4."/>
+      <w:lvlJc w:val="left"/>
+      <w:pPr>
+        <w:ind w:left="2880" w:hanging="360"/>
+      </w:pPr>
+    </w:lvl>
+    <w:lvl w:ilvl="4" w:tplc="04090019" w:tentative="1">
+      <w:start w:val="1"/>
+      <w:numFmt w:val="lowerLetter"/>
+      <w:lvlText w:val="%5."/>
+      <w:lvlJc w:val="left"/>
+      <w:pPr>
+        <w:ind w:left="3600" w:hanging="360"/>
+      </w:pPr>
+    </w:lvl>
+    <w:lvl w:ilvl="5" w:tplc="0409001B" w:tentative="1">
+      <w:start w:val="1"/>
+      <w:numFmt w:val="lowerRoman"/>
+      <w:lvlText w:val="%6."/>
+      <w:lvlJc w:val="right"/>
+      <w:pPr>
+        <w:ind w:left="4320" w:hanging="180"/>
+      </w:pPr>
+    </w:lvl>
+    <w:lvl w:ilvl="6" w:tplc="0409000F" w:tentative="1">
+      <w:start w:val="1"/>
+      <w:numFmt w:val="decimal"/>
+      <w:lvlText w:val="%7."/>
+      <w:lvlJc w:val="left"/>
+      <w:pPr>
+        <w:ind w:left="5040" w:hanging="360"/>
+      </w:pPr>
+    </w:lvl>
+    <w:lvl w:ilvl="7" w:tplc="04090019" w:tentative="1">
+      <w:start w:val="1"/>
+      <w:numFmt w:val="lowerLetter"/>
+      <w:lvlText w:val="%8."/>
+      <w:lvlJc w:val="left"/>
+      <w:pPr>
+        <w:ind w:left="5760" w:hanging="360"/>
+      </w:pPr>
+    </w:lvl>
+    <w:lvl w:ilvl="8" w:tplc="0409001B" w:tentative="1">
+      <w:start w:val="1"/>
+      <w:numFmt w:val="lowerRoman"/>
+      <w:lvlText w:val="%9."/>
+      <w:lvlJc w:val="right"/>
+      <w:pPr>
+        <w:ind w:left="6480" w:hanging="180"/>
+      </w:pPr>
+    </w:lvl>
+  </w:abstractNum>
+  <w:abstractNum w:abstractNumId="2" w15:restartNumberingAfterBreak="0">
+    <w:nsid w:val="564857CB"/>
+    <w:multiLevelType w:val="hybridMultilevel"/>
+    <w:tmpl w:val="99C0D032"/>
+    <w:lvl w:ilvl="0" w:tplc="04090001">
+      <w:start w:val="1"/>
+      <w:numFmt w:val="bullet"/>
+      <w:lvlText w:val=""/>
+      <w:lvlJc w:val="left"/>
+      <w:pPr>
+        <w:ind w:left="720" w:hanging="360"/>
+      </w:pPr>
+      <w:rPr>
+        <w:rFonts w:ascii="Symbol" w:hAnsi="Symbol" w:hint="default"/>
+      </w:rPr>
+    </w:lvl>
+    <w:lvl w:ilvl="1" w:tplc="04090003" w:tentative="1">
+      <w:start w:val="1"/>
+      <w:numFmt w:val="bullet"/>
+      <w:lvlText w:val="o"/>
+      <w:lvlJc w:val="left"/>
+      <w:pPr>
+        <w:ind w:left="1440" w:hanging="360"/>
+      </w:pPr>
+      <w:rPr>
+        <w:rFonts w:ascii="Courier New" w:hAnsi="Courier New" w:cs="Courier New" w:hint="default"/>
+      </w:rPr>
+    </w:lvl>
+    <w:lvl w:ilvl="2" w:tplc="04090005" w:tentative="1">
+      <w:start w:val="1"/>
+      <w:numFmt w:val="bullet"/>
+      <w:lvlText w:val=""/>
+      <w:lvlJc w:val="left"/>
+      <w:pPr>
+        <w:ind w:left="2160" w:hanging="360"/>
+      </w:pPr>
+      <w:rPr>
+        <w:rFonts w:ascii="Wingdings" w:hAnsi="Wingdings" w:hint="default"/>
+      </w:rPr>
+    </w:lvl>
+    <w:lvl w:ilvl="3" w:tplc="04090001" w:tentative="1">
+      <w:start w:val="1"/>
+      <w:numFmt w:val="bullet"/>
+      <w:lvlText w:val=""/>
+      <w:lvlJc w:val="left"/>
+      <w:pPr>
+        <w:ind w:left="2880" w:hanging="360"/>
+      </w:pPr>
+      <w:rPr>
+        <w:rFonts w:ascii="Symbol" w:hAnsi="Symbol" w:hint="default"/>
+      </w:rPr>
+    </w:lvl>
+    <w:lvl w:ilvl="4" w:tplc="04090003" w:tentative="1">
+      <w:start w:val="1"/>
+      <w:numFmt w:val="bullet"/>
+      <w:lvlText w:val="o"/>
+      <w:lvlJc w:val="left"/>
+      <w:pPr>
+        <w:ind w:left="3600" w:hanging="360"/>
+      </w:pPr>
+      <w:rPr>
+        <w:rFonts w:ascii="Courier New" w:hAnsi="Courier New" w:cs="Courier New" w:hint="default"/>
+      </w:rPr>
+    </w:lvl>
+    <w:lvl w:ilvl="5" w:tplc="04090005" w:tentative="1">
+      <w:start w:val="1"/>
+      <w:numFmt w:val="bullet"/>
+      <w:lvlText w:val=""/>
+      <w:lvlJc w:val="left"/>
+      <w:pPr>
+        <w:ind w:left="4320" w:hanging="360"/>
+      </w:pPr>
+      <w:rPr>
+        <w:rFonts w:ascii="Wingdings" w:hAnsi="Wingdings" w:hint="default"/>
+      </w:rPr>
+    </w:lvl>
+    <w:lvl w:ilvl="6" w:tplc="04090001" w:tentative="1">
+      <w:start w:val="1"/>
+      <w:numFmt w:val="bullet"/>
+      <w:lvlText w:val=""/>
+      <w:lvlJc w:val="left"/>
+      <w:pPr>
+        <w:ind w:left="5040" w:hanging="360"/>
+      </w:pPr>
+      <w:rPr>
+        <w:rFonts w:ascii="Symbol" w:hAnsi="Symbol" w:hint="default"/>
+      </w:rPr>
+    </w:lvl>
+    <w:lvl w:ilvl="7" w:tplc="04090003" w:tentative="1">
+      <w:start w:val="1"/>
+      <w:numFmt w:val="bullet"/>
+      <w:lvlText w:val="o"/>
+      <w:lvlJc w:val="left"/>
+      <w:pPr>
+        <w:ind w:left="5760" w:hanging="360"/>
+      </w:pPr>
+      <w:rPr>
+        <w:rFonts w:ascii="Courier New" w:hAnsi="Courier New" w:cs="Courier New" w:hint="default"/>
+      </w:rPr>
+    </w:lvl>
+    <w:lvl w:ilvl="8" w:tplc="04090005" w:tentative="1">
+      <w:start w:val="1"/>
+      <w:numFmt w:val="bullet"/>
+      <w:lvlText w:val=""/>
+      <w:lvlJc w:val="left"/>
+      <w:pPr>
+        <w:ind w:left="6480" w:hanging="360"/>
+      </w:pPr>
+      <w:rPr>
+        <w:rFonts w:ascii="Wingdings" w:hAnsi="Wingdings" w:hint="default"/>
+      </w:rPr>
+    </w:lvl>
+  </w:abstractNum>
+  <w:abstractNum w:abstractNumId="3" w15:restartNumberingAfterBreak="0">
     <w:nsid w:val="5C8A6947"/>
     <w:multiLevelType w:val="hybridMultilevel"/>
     <w:tmpl w:val="F7D2F8A2"/>
@@ -1930,7 +2532,7 @@
       </w:rPr>
     </w:lvl>
   </w:abstractNum>
-  <w:abstractNum w:abstractNumId="1" w15:restartNumberingAfterBreak="0">
+  <w:abstractNum w:abstractNumId="4" w15:restartNumberingAfterBreak="0">
     <w:nsid w:val="796E4323"/>
     <w:multiLevelType w:val="hybridMultilevel"/>
     <w:tmpl w:val="0AD84530"/>
@@ -2020,10 +2622,19 @@
     </w:lvl>
   </w:abstractNum>
   <w:num w:numId="1">
+    <w:abstractNumId w:val="3"/>
+  </w:num>
+  <w:num w:numId="2">
+    <w:abstractNumId w:val="4"/>
+  </w:num>
+  <w:num w:numId="3">
+    <w:abstractNumId w:val="1"/>
+  </w:num>
+  <w:num w:numId="4">
     <w:abstractNumId w:val="0"/>
   </w:num>
-  <w:num w:numId="2">
-    <w:abstractNumId w:val="1"/>
+  <w:num w:numId="5">
+    <w:abstractNumId w:val="2"/>
   </w:num>
 </w:numbering>
 </file>

</xml_diff>

<commit_message>
largestKey() and smallestKey() methods added
Completed the largestKey() and smallesstKey() methods
</commit_message>
<xml_diff>
--- a/Documentation.docx
+++ b/Documentation.docx
@@ -1,6 +1,6 @@
 
 <file path=word/document.xml><?xml version="1.0" encoding="utf-8"?>
-<w:document xmlns:wpc="http://schemas.microsoft.com/office/word/2010/wordprocessingCanvas" xmlns:mc="http://schemas.openxmlformats.org/markup-compatibility/2006" xmlns:o="urn:schemas-microsoft-com:office:office" xmlns:r="http://schemas.openxmlformats.org/officeDocument/2006/relationships" xmlns:m="http://schemas.openxmlformats.org/officeDocument/2006/math" xmlns:v="urn:schemas-microsoft-com:vml" xmlns:wp14="http://schemas.microsoft.com/office/word/2010/wordprocessingDrawing" xmlns:wp="http://schemas.openxmlformats.org/drawingml/2006/wordprocessingDrawing" xmlns:w10="urn:schemas-microsoft-com:office:word" xmlns:w="http://schemas.openxmlformats.org/wordprocessingml/2006/main" xmlns:w14="http://schemas.microsoft.com/office/word/2010/wordml" xmlns:w15="http://schemas.microsoft.com/office/word/2012/wordml" xmlns:wpg="http://schemas.microsoft.com/office/word/2010/wordprocessingGroup" xmlns:wpi="http://schemas.microsoft.com/office/word/2010/wordprocessingInk" xmlns:wne="http://schemas.microsoft.com/office/word/2006/wordml" xmlns:wps="http://schemas.microsoft.com/office/word/2010/wordprocessingShape" mc:Ignorable="w14 w15 wp14">
+<w:document xmlns:wpc="http://schemas.microsoft.com/office/word/2010/wordprocessingCanvas" xmlns:cx="http://schemas.microsoft.com/office/drawing/2014/chartex" xmlns:cx1="http://schemas.microsoft.com/office/drawing/2015/9/8/chartex" xmlns:cx2="http://schemas.microsoft.com/office/drawing/2015/10/21/chartex" xmlns:cx3="http://schemas.microsoft.com/office/drawing/2016/5/9/chartex" xmlns:cx4="http://schemas.microsoft.com/office/drawing/2016/5/10/chartex" xmlns:cx5="http://schemas.microsoft.com/office/drawing/2016/5/11/chartex" xmlns:cx6="http://schemas.microsoft.com/office/drawing/2016/5/12/chartex" xmlns:cx7="http://schemas.microsoft.com/office/drawing/2016/5/13/chartex" xmlns:cx8="http://schemas.microsoft.com/office/drawing/2016/5/14/chartex" xmlns:mc="http://schemas.openxmlformats.org/markup-compatibility/2006" xmlns:aink="http://schemas.microsoft.com/office/drawing/2016/ink" xmlns:am3d="http://schemas.microsoft.com/office/drawing/2017/model3d" xmlns:o="urn:schemas-microsoft-com:office:office" xmlns:r="http://schemas.openxmlformats.org/officeDocument/2006/relationships" xmlns:m="http://schemas.openxmlformats.org/officeDocument/2006/math" xmlns:v="urn:schemas-microsoft-com:vml" xmlns:wp14="http://schemas.microsoft.com/office/word/2010/wordprocessingDrawing" xmlns:wp="http://schemas.openxmlformats.org/drawingml/2006/wordprocessingDrawing" xmlns:w10="urn:schemas-microsoft-com:office:word" xmlns:w="http://schemas.openxmlformats.org/wordprocessingml/2006/main" xmlns:w14="http://schemas.microsoft.com/office/word/2010/wordml" xmlns:w15="http://schemas.microsoft.com/office/word/2012/wordml" xmlns:w16cid="http://schemas.microsoft.com/office/word/2016/wordml/cid" xmlns:w16se="http://schemas.microsoft.com/office/word/2015/wordml/symex" xmlns:wpg="http://schemas.microsoft.com/office/word/2010/wordprocessingGroup" xmlns:wpi="http://schemas.microsoft.com/office/word/2010/wordprocessingInk" xmlns:wne="http://schemas.microsoft.com/office/word/2006/wordml" xmlns:wps="http://schemas.microsoft.com/office/word/2010/wordprocessingShape" mc:Ignorable="w14 w15 w16se w16cid wp14">
   <w:body>
     <w:p>
       <w:pPr>
@@ -41,9 +41,8 @@
           <w:u w:val="single"/>
           <w:lang w:val="en-JM"/>
         </w:rPr>
-        <w:t xml:space="preserve">Rhon-Kaniel Bramwell (01-021276) and Kelvin </w:t>
-      </w:r>
-      <w:proofErr w:type="spellStart"/>
+        <w:t>Rhon-Kaniel Bramwell (01-021276) and Kelvin Hayles (</w:t>
+      </w:r>
       <w:r>
         <w:rPr>
           <w:b/>
@@ -51,9 +50,10 @@
           <w:u w:val="single"/>
           <w:lang w:val="en-JM"/>
         </w:rPr>
-        <w:t>Hayles</w:t>
-      </w:r>
-      <w:proofErr w:type="spellEnd"/>
+        <w:t>620079267</w:t>
+      </w:r>
+      <w:bookmarkStart w:id="0" w:name="_GoBack"/>
+      <w:bookmarkEnd w:id="0"/>
       <w:r>
         <w:rPr>
           <w:b/>
@@ -61,7 +61,7 @@
           <w:u w:val="single"/>
           <w:lang w:val="en-JM"/>
         </w:rPr>
-        <w:t xml:space="preserve"> ()</w:t>
+        <w:t>)</w:t>
       </w:r>
     </w:p>
     <w:p>
@@ -87,7 +87,6 @@
           <w:lang w:val="en-JM"/>
         </w:rPr>
       </w:pPr>
-      <w:proofErr w:type="spellStart"/>
       <w:r>
         <w:rPr>
           <w:b/>
@@ -97,7 +96,6 @@
         </w:rPr>
         <w:t>DictionSeq.translateS</w:t>
       </w:r>
-      <w:proofErr w:type="spellEnd"/>
       <w:r>
         <w:rPr>
           <w:b/>
@@ -105,27 +103,7 @@
           <w:u w:val="single"/>
           <w:lang w:val="en-JM"/>
         </w:rPr>
-        <w:t xml:space="preserve"> (String </w:t>
-      </w:r>
-      <w:proofErr w:type="spellStart"/>
-      <w:r>
-        <w:rPr>
-          <w:b/>
-          <w:sz w:val="24"/>
-          <w:u w:val="single"/>
-          <w:lang w:val="en-JM"/>
-        </w:rPr>
-        <w:t>eng</w:t>
-      </w:r>
-      <w:proofErr w:type="spellEnd"/>
-      <w:r>
-        <w:rPr>
-          <w:b/>
-          <w:sz w:val="24"/>
-          <w:u w:val="single"/>
-          <w:lang w:val="en-JM"/>
-        </w:rPr>
-        <w:t>)</w:t>
+        <w:t xml:space="preserve"> (String eng)</w:t>
       </w:r>
     </w:p>
     <w:p>
@@ -164,21 +142,12 @@
         </w:rPr>
         <w:t xml:space="preserve">String: </w:t>
       </w:r>
-      <w:proofErr w:type="spellStart"/>
-      <w:r>
-        <w:rPr>
-          <w:sz w:val="24"/>
-          <w:lang w:val="en-JM"/>
-        </w:rPr>
-        <w:t>eng</w:t>
-      </w:r>
-      <w:proofErr w:type="spellEnd"/>
-      <w:r>
-        <w:rPr>
-          <w:sz w:val="24"/>
-          <w:lang w:val="en-JM"/>
-        </w:rPr>
-        <w:t xml:space="preserve"> - </w:t>
+      <w:r>
+        <w:rPr>
+          <w:sz w:val="24"/>
+          <w:lang w:val="en-JM"/>
+        </w:rPr>
+        <w:t xml:space="preserve">eng - </w:t>
       </w:r>
       <w:r>
         <w:rPr>
@@ -229,23 +198,7 @@
           <w:sz w:val="24"/>
           <w:lang w:val="en-JM"/>
         </w:rPr>
-        <w:t xml:space="preserve">Spanish translation of English Word on Success, “No </w:t>
-      </w:r>
-      <w:proofErr w:type="spellStart"/>
-      <w:r>
-        <w:rPr>
-          <w:sz w:val="24"/>
-          <w:lang w:val="en-JM"/>
-        </w:rPr>
-        <w:t>Comprehendo</w:t>
-      </w:r>
-      <w:proofErr w:type="spellEnd"/>
-      <w:r>
-        <w:rPr>
-          <w:sz w:val="24"/>
-          <w:lang w:val="en-JM"/>
-        </w:rPr>
-        <w:t>” on Failure</w:t>
+        <w:t>Spanish translation of English Word on Success, “No Comprehendo” on Failure</w:t>
       </w:r>
     </w:p>
     <w:p>
@@ -291,32 +244,7 @@
           <w:sz w:val="24"/>
           <w:lang w:val="en-JM"/>
         </w:rPr>
-        <w:t xml:space="preserve">Takes an English word (string) as input and does a sequential search through the </w:t>
-      </w:r>
-      <w:proofErr w:type="spellStart"/>
-      <w:proofErr w:type="gramStart"/>
-      <w:r>
-        <w:rPr>
-          <w:sz w:val="24"/>
-          <w:lang w:val="en-JM"/>
-        </w:rPr>
-        <w:t>dictionArr</w:t>
-      </w:r>
-      <w:proofErr w:type="spellEnd"/>
-      <w:r>
-        <w:rPr>
-          <w:sz w:val="24"/>
-          <w:lang w:val="en-JM"/>
-        </w:rPr>
-        <w:t>[</w:t>
-      </w:r>
-      <w:proofErr w:type="gramEnd"/>
-      <w:r>
-        <w:rPr>
-          <w:sz w:val="24"/>
-          <w:lang w:val="en-JM"/>
-        </w:rPr>
-        <w:t xml:space="preserve"> ]</w:t>
+        <w:t>Takes an English word (string) as input and does a sequential search through the dictionArr</w:t>
       </w:r>
       <w:r>
         <w:rPr>
@@ -330,6 +258,13 @@
           <w:sz w:val="24"/>
           <w:lang w:val="en-JM"/>
         </w:rPr>
+        <w:t>[ ]</w:t>
+      </w:r>
+      <w:r>
+        <w:rPr>
+          <w:sz w:val="24"/>
+          <w:lang w:val="en-JM"/>
+        </w:rPr>
         <w:t xml:space="preserve"> </w:t>
       </w:r>
       <w:r>
@@ -379,15 +314,7 @@
           <w:sz w:val="24"/>
           <w:lang w:val="en-JM"/>
         </w:rPr>
-        <w:t xml:space="preserve"> return the string “No </w:t>
-      </w:r>
-      <w:proofErr w:type="spellStart"/>
-      <w:r>
-        <w:rPr>
-          <w:sz w:val="24"/>
-          <w:lang w:val="en-JM"/>
-        </w:rPr>
-        <w:t>comprehend</w:t>
+        <w:t xml:space="preserve"> return the string “No comprehend</w:t>
       </w:r>
       <w:r>
         <w:rPr>
@@ -396,7 +323,6 @@
         </w:rPr>
         <w:t>o</w:t>
       </w:r>
-      <w:proofErr w:type="spellEnd"/>
       <w:r>
         <w:rPr>
           <w:sz w:val="24"/>
@@ -439,14 +365,7 @@
           <w:sz w:val="24"/>
           <w:lang w:val="en-JM"/>
         </w:rPr>
-        <w:t>Φ</w:t>
-      </w:r>
-      <w:r>
-        <w:rPr>
-          <w:sz w:val="24"/>
-          <w:lang w:val="en-JM"/>
-        </w:rPr>
-        <w:t xml:space="preserve"> </w:t>
+        <w:t xml:space="preserve">Φ </w:t>
       </w:r>
       <w:r>
         <w:rPr>
@@ -490,7 +409,6 @@
           <w:lang w:val="en-JM"/>
         </w:rPr>
       </w:pPr>
-      <w:proofErr w:type="spellStart"/>
       <w:r>
         <w:rPr>
           <w:b/>
@@ -501,7 +419,6 @@
         <w:lastRenderedPageBreak/>
         <w:t>DictionBin.translateB</w:t>
       </w:r>
-      <w:proofErr w:type="spellEnd"/>
       <w:r>
         <w:rPr>
           <w:b/>
@@ -509,9 +426,8 @@
           <w:u w:val="single"/>
           <w:lang w:val="en-JM"/>
         </w:rPr>
-        <w:t xml:space="preserve"> (String </w:t>
-      </w:r>
-      <w:proofErr w:type="spellStart"/>
+        <w:t xml:space="preserve"> (String eng</w:t>
+      </w:r>
       <w:r>
         <w:rPr>
           <w:b/>
@@ -519,57 +435,7 @@
           <w:u w:val="single"/>
           <w:lang w:val="en-JM"/>
         </w:rPr>
-        <w:t>eng</w:t>
-      </w:r>
-      <w:proofErr w:type="spellEnd"/>
-      <w:r>
-        <w:rPr>
-          <w:b/>
-          <w:sz w:val="24"/>
-          <w:u w:val="single"/>
-          <w:lang w:val="en-JM"/>
-        </w:rPr>
-        <w:t xml:space="preserve">, </w:t>
-      </w:r>
-      <w:proofErr w:type="spellStart"/>
-      <w:r>
-        <w:rPr>
-          <w:b/>
-          <w:sz w:val="24"/>
-          <w:u w:val="single"/>
-          <w:lang w:val="en-JM"/>
-        </w:rPr>
-        <w:t>int</w:t>
-      </w:r>
-      <w:proofErr w:type="spellEnd"/>
-      <w:r>
-        <w:rPr>
-          <w:b/>
-          <w:sz w:val="24"/>
-          <w:u w:val="single"/>
-          <w:lang w:val="en-JM"/>
-        </w:rPr>
-        <w:t xml:space="preserve"> lo, </w:t>
-      </w:r>
-      <w:proofErr w:type="spellStart"/>
-      <w:r>
-        <w:rPr>
-          <w:b/>
-          <w:sz w:val="24"/>
-          <w:u w:val="single"/>
-          <w:lang w:val="en-JM"/>
-        </w:rPr>
-        <w:t>int</w:t>
-      </w:r>
-      <w:proofErr w:type="spellEnd"/>
-      <w:r>
-        <w:rPr>
-          <w:b/>
-          <w:sz w:val="24"/>
-          <w:u w:val="single"/>
-          <w:lang w:val="en-JM"/>
-        </w:rPr>
-        <w:t xml:space="preserve"> hi</w:t>
+        <w:t>, int lo, int hi</w:t>
       </w:r>
       <w:r>
         <w:rPr>
@@ -615,30 +481,7 @@
           <w:sz w:val="24"/>
           <w:lang w:val="en-JM"/>
         </w:rPr>
-        <w:t xml:space="preserve">String: </w:t>
-      </w:r>
-      <w:proofErr w:type="spellStart"/>
-      <w:r>
-        <w:rPr>
-          <w:sz w:val="24"/>
-          <w:lang w:val="en-JM"/>
-        </w:rPr>
-        <w:t>eng</w:t>
-      </w:r>
-      <w:proofErr w:type="spellEnd"/>
-      <w:r>
-        <w:rPr>
-          <w:sz w:val="24"/>
-          <w:lang w:val="en-JM"/>
-        </w:rPr>
-        <w:t xml:space="preserve"> - An English Language String</w:t>
-      </w:r>
-      <w:r>
-        <w:rPr>
-          <w:sz w:val="24"/>
-          <w:lang w:val="en-JM"/>
-        </w:rPr>
-        <w:t xml:space="preserve"> </w:t>
+        <w:t xml:space="preserve">String: eng - An English Language String </w:t>
       </w:r>
     </w:p>
     <w:p>
@@ -759,23 +602,7 @@
           <w:sz w:val="24"/>
           <w:lang w:val="en-JM"/>
         </w:rPr>
-        <w:t xml:space="preserve"> of English Word on Success, “No </w:t>
-      </w:r>
-      <w:proofErr w:type="spellStart"/>
-      <w:r>
-        <w:rPr>
-          <w:sz w:val="24"/>
-          <w:lang w:val="en-JM"/>
-        </w:rPr>
-        <w:t>Comprehendo</w:t>
-      </w:r>
-      <w:proofErr w:type="spellEnd"/>
-      <w:r>
-        <w:rPr>
-          <w:sz w:val="24"/>
-          <w:lang w:val="en-JM"/>
-        </w:rPr>
-        <w:t>” on Failure</w:t>
+        <w:t xml:space="preserve"> of English Word on Success, “No Comprehendo” on Failure</w:t>
       </w:r>
     </w:p>
     <w:p>
@@ -842,32 +669,7 @@
           <w:sz w:val="24"/>
           <w:lang w:val="en-JM"/>
         </w:rPr>
-        <w:t xml:space="preserve"> and does a binary search through the </w:t>
-      </w:r>
-      <w:proofErr w:type="spellStart"/>
-      <w:proofErr w:type="gramStart"/>
-      <w:r>
-        <w:rPr>
-          <w:sz w:val="24"/>
-          <w:lang w:val="en-JM"/>
-        </w:rPr>
-        <w:t>dictionArr</w:t>
-      </w:r>
-      <w:proofErr w:type="spellEnd"/>
-      <w:r>
-        <w:rPr>
-          <w:sz w:val="24"/>
-          <w:lang w:val="en-JM"/>
-        </w:rPr>
-        <w:t>[</w:t>
-      </w:r>
-      <w:proofErr w:type="gramEnd"/>
-      <w:r>
-        <w:rPr>
-          <w:sz w:val="24"/>
-          <w:lang w:val="en-JM"/>
-        </w:rPr>
-        <w:t xml:space="preserve"> ]</w:t>
+        <w:t xml:space="preserve"> and does a binary search through the dictionArr[ ]</w:t>
       </w:r>
       <w:r>
         <w:rPr>
@@ -967,14 +769,7 @@
           <w:sz w:val="24"/>
           <w:lang w:val="en-JM"/>
         </w:rPr>
-        <w:t>Φ</w:t>
-      </w:r>
-      <w:r>
-        <w:rPr>
-          <w:sz w:val="24"/>
-          <w:lang w:val="en-JM"/>
-        </w:rPr>
-        <w:t xml:space="preserve"> </w:t>
+        <w:t xml:space="preserve">Φ </w:t>
       </w:r>
       <w:r>
         <w:rPr>
@@ -1010,7 +805,6 @@
           <w:lang w:val="en-JM"/>
         </w:rPr>
       </w:pPr>
-      <w:proofErr w:type="spellStart"/>
       <w:r>
         <w:rPr>
           <w:b/>
@@ -1021,7 +815,6 @@
         <w:lastRenderedPageBreak/>
         <w:t>DictionBin.translate</w:t>
       </w:r>
-      <w:proofErr w:type="spellEnd"/>
       <w:r>
         <w:rPr>
           <w:b/>
@@ -1029,27 +822,7 @@
           <w:u w:val="single"/>
           <w:lang w:val="en-JM"/>
         </w:rPr>
-        <w:t xml:space="preserve"> (String </w:t>
-      </w:r>
-      <w:proofErr w:type="spellStart"/>
-      <w:r>
-        <w:rPr>
-          <w:b/>
-          <w:sz w:val="24"/>
-          <w:u w:val="single"/>
-          <w:lang w:val="en-JM"/>
-        </w:rPr>
-        <w:t>eng</w:t>
-      </w:r>
-      <w:proofErr w:type="spellEnd"/>
-      <w:r>
-        <w:rPr>
-          <w:b/>
-          <w:sz w:val="24"/>
-          <w:u w:val="single"/>
-          <w:lang w:val="en-JM"/>
-        </w:rPr>
-        <w:t>)</w:t>
+        <w:t xml:space="preserve"> (String eng)</w:t>
       </w:r>
     </w:p>
     <w:p>
@@ -1097,23 +870,7 @@
           <w:sz w:val="24"/>
           <w:lang w:val="en-JM"/>
         </w:rPr>
-        <w:t xml:space="preserve">String </w:t>
-      </w:r>
-      <w:proofErr w:type="spellStart"/>
-      <w:r>
-        <w:rPr>
-          <w:sz w:val="24"/>
-          <w:lang w:val="en-JM"/>
-        </w:rPr>
-        <w:t>eng</w:t>
-      </w:r>
-      <w:proofErr w:type="spellEnd"/>
-      <w:r>
-        <w:rPr>
-          <w:sz w:val="24"/>
-          <w:lang w:val="en-JM"/>
-        </w:rPr>
-        <w:t xml:space="preserve"> – An English Language String to be Translated</w:t>
+        <w:t>String eng – An English Language String to be Translated</w:t>
       </w:r>
     </w:p>
     <w:p>
@@ -1164,9 +921,61 @@
           <w:sz w:val="24"/>
           <w:lang w:val="en-JM"/>
         </w:rPr>
-        <w:t xml:space="preserve"> of the Input String from the Loaded Dictionary using the </w:t>
-      </w:r>
-      <w:proofErr w:type="spellStart"/>
+        <w:t xml:space="preserve"> of the Input String from the Loaded Dictionary using the translateB method.</w:t>
+      </w:r>
+    </w:p>
+    <w:p>
+      <w:pPr>
+        <w:spacing w:line="360" w:lineRule="auto"/>
+        <w:rPr>
+          <w:sz w:val="24"/>
+          <w:lang w:val="en-JM"/>
+        </w:rPr>
+      </w:pPr>
+    </w:p>
+    <w:p>
+      <w:pPr>
+        <w:spacing w:line="360" w:lineRule="auto"/>
+        <w:rPr>
+          <w:sz w:val="24"/>
+          <w:lang w:val="en-JM"/>
+        </w:rPr>
+      </w:pPr>
+      <w:r>
+        <w:rPr>
+          <w:sz w:val="24"/>
+          <w:lang w:val="en-JM"/>
+        </w:rPr>
+        <w:t>Function: It invokes</w:t>
+      </w:r>
+      <w:r>
+        <w:rPr>
+          <w:sz w:val="24"/>
+          <w:lang w:val="en-JM"/>
+        </w:rPr>
+        <w:t xml:space="preserve"> the</w:t>
+      </w:r>
+      <w:r>
+        <w:rPr>
+          <w:sz w:val="24"/>
+          <w:lang w:val="en-JM"/>
+        </w:rPr>
+        <w:t xml:space="preserve"> method</w:t>
+      </w:r>
+      <w:r>
+        <w:rPr>
+          <w:sz w:val="24"/>
+          <w:lang w:val="en-JM"/>
+        </w:rPr>
+        <w:t xml:space="preserve"> </w:t>
+      </w:r>
+      <w:r>
+        <w:rPr>
+          <w:sz w:val="24"/>
+          <w:lang w:val="en-JM"/>
+        </w:rPr>
+        <w:t>DictionBin.</w:t>
+      </w:r>
       <w:r>
         <w:rPr>
           <w:sz w:val="24"/>
@@ -1174,76 +983,6 @@
         </w:rPr>
         <w:t>translateB</w:t>
       </w:r>
-      <w:proofErr w:type="spellEnd"/>
-      <w:r>
-        <w:rPr>
-          <w:sz w:val="24"/>
-          <w:lang w:val="en-JM"/>
-        </w:rPr>
-        <w:t xml:space="preserve"> method.</w:t>
-      </w:r>
-    </w:p>
-    <w:p>
-      <w:pPr>
-        <w:spacing w:line="360" w:lineRule="auto"/>
-        <w:rPr>
-          <w:sz w:val="24"/>
-          <w:lang w:val="en-JM"/>
-        </w:rPr>
-      </w:pPr>
-    </w:p>
-    <w:p>
-      <w:pPr>
-        <w:spacing w:line="360" w:lineRule="auto"/>
-        <w:rPr>
-          <w:sz w:val="24"/>
-          <w:lang w:val="en-JM"/>
-        </w:rPr>
-      </w:pPr>
-      <w:r>
-        <w:rPr>
-          <w:sz w:val="24"/>
-          <w:lang w:val="en-JM"/>
-        </w:rPr>
-        <w:t>Function: It invokes</w:t>
-      </w:r>
-      <w:r>
-        <w:rPr>
-          <w:sz w:val="24"/>
-          <w:lang w:val="en-JM"/>
-        </w:rPr>
-        <w:t xml:space="preserve"> the</w:t>
-      </w:r>
-      <w:r>
-        <w:rPr>
-          <w:sz w:val="24"/>
-          <w:lang w:val="en-JM"/>
-        </w:rPr>
-        <w:t xml:space="preserve"> method</w:t>
-      </w:r>
-      <w:r>
-        <w:rPr>
-          <w:sz w:val="24"/>
-          <w:lang w:val="en-JM"/>
-        </w:rPr>
-        <w:t xml:space="preserve"> </w:t>
-      </w:r>
-      <w:proofErr w:type="spellStart"/>
-      <w:r>
-        <w:rPr>
-          <w:sz w:val="24"/>
-          <w:lang w:val="en-JM"/>
-        </w:rPr>
-        <w:t>DictionBin.</w:t>
-      </w:r>
-      <w:r>
-        <w:rPr>
-          <w:sz w:val="24"/>
-          <w:lang w:val="en-JM"/>
-        </w:rPr>
-        <w:t>translateB</w:t>
-      </w:r>
-      <w:proofErr w:type="spellEnd"/>
       <w:r>
         <w:rPr>
           <w:sz w:val="24"/>
@@ -1272,21 +1011,12 @@
           <w:lang w:val="en-JM"/>
         </w:rPr>
       </w:pPr>
-      <w:proofErr w:type="spellStart"/>
-      <w:r>
-        <w:rPr>
-          <w:sz w:val="24"/>
-          <w:lang w:val="en-JM"/>
-        </w:rPr>
-        <w:t>eng</w:t>
-      </w:r>
-      <w:proofErr w:type="spellEnd"/>
-      <w:r>
-        <w:rPr>
-          <w:sz w:val="24"/>
-          <w:lang w:val="en-JM"/>
-        </w:rPr>
-        <w:t xml:space="preserve"> – the original string passed to the function to be translated</w:t>
+      <w:r>
+        <w:rPr>
+          <w:sz w:val="24"/>
+          <w:lang w:val="en-JM"/>
+        </w:rPr>
+        <w:t>eng – the original string passed to the function to be translated</w:t>
       </w:r>
     </w:p>
     <w:p>
@@ -1330,37 +1060,12 @@
           <w:lang w:val="en-JM"/>
         </w:rPr>
       </w:pPr>
-      <w:proofErr w:type="gramStart"/>
-      <w:r>
-        <w:rPr>
-          <w:sz w:val="24"/>
-          <w:lang w:val="en-JM"/>
-        </w:rPr>
-        <w:t>hi</w:t>
-      </w:r>
-      <w:proofErr w:type="gramEnd"/>
-      <w:r>
-        <w:rPr>
-          <w:sz w:val="24"/>
-          <w:lang w:val="en-JM"/>
-        </w:rPr>
-        <w:t xml:space="preserve"> - An initial hi value set to the maximum size of the dictionary being used using the </w:t>
-      </w:r>
-      <w:proofErr w:type="spellStart"/>
-      <w:r>
-        <w:rPr>
-          <w:sz w:val="24"/>
-          <w:lang w:val="en-JM"/>
-        </w:rPr>
-        <w:t>getCount</w:t>
-      </w:r>
-      <w:proofErr w:type="spellEnd"/>
-      <w:r>
-        <w:rPr>
-          <w:sz w:val="24"/>
-          <w:lang w:val="en-JM"/>
-        </w:rPr>
-        <w:t xml:space="preserve"> method.</w:t>
+      <w:r>
+        <w:rPr>
+          <w:sz w:val="24"/>
+          <w:lang w:val="en-JM"/>
+        </w:rPr>
+        <w:t>hi - An initial hi value set to the maximum size of the dictionary being used using the getCount method.</w:t>
       </w:r>
     </w:p>
     <w:p>
@@ -1499,23 +1204,7 @@
                 <w:sz w:val="24"/>
                 <w:lang w:val="en-JM"/>
               </w:rPr>
-              <w:t>Run 1 (</w:t>
-            </w:r>
-            <w:proofErr w:type="spellStart"/>
-            <w:r>
-              <w:rPr>
-                <w:sz w:val="24"/>
-                <w:lang w:val="en-JM"/>
-              </w:rPr>
-              <w:t>ms</w:t>
-            </w:r>
-            <w:proofErr w:type="spellEnd"/>
-            <w:r>
-              <w:rPr>
-                <w:sz w:val="24"/>
-                <w:lang w:val="en-JM"/>
-              </w:rPr>
-              <w:t>)</w:t>
+              <w:t>Run 1 (ms)</w:t>
             </w:r>
           </w:p>
         </w:tc>
@@ -1538,23 +1227,7 @@
                 <w:sz w:val="24"/>
                 <w:lang w:val="en-JM"/>
               </w:rPr>
-              <w:t>Run 2 (</w:t>
-            </w:r>
-            <w:proofErr w:type="spellStart"/>
-            <w:r>
-              <w:rPr>
-                <w:sz w:val="24"/>
-                <w:lang w:val="en-JM"/>
-              </w:rPr>
-              <w:t>ms</w:t>
-            </w:r>
-            <w:proofErr w:type="spellEnd"/>
-            <w:r>
-              <w:rPr>
-                <w:sz w:val="24"/>
-                <w:lang w:val="en-JM"/>
-              </w:rPr>
-              <w:t>)</w:t>
+              <w:t>Run 2 (ms)</w:t>
             </w:r>
           </w:p>
         </w:tc>
@@ -1577,23 +1250,7 @@
                 <w:sz w:val="24"/>
                 <w:lang w:val="en-JM"/>
               </w:rPr>
-              <w:t>Run 3 (</w:t>
-            </w:r>
-            <w:proofErr w:type="spellStart"/>
-            <w:r>
-              <w:rPr>
-                <w:sz w:val="24"/>
-                <w:lang w:val="en-JM"/>
-              </w:rPr>
-              <w:t>ms</w:t>
-            </w:r>
-            <w:proofErr w:type="spellEnd"/>
-            <w:r>
-              <w:rPr>
-                <w:sz w:val="24"/>
-                <w:lang w:val="en-JM"/>
-              </w:rPr>
-              <w:t>)</w:t>
+              <w:t>Run 3 (ms)</w:t>
             </w:r>
           </w:p>
         </w:tc>
@@ -1615,7 +1272,6 @@
                 <w:lang w:val="en-JM"/>
               </w:rPr>
             </w:pPr>
-            <w:proofErr w:type="spellStart"/>
             <w:r>
               <w:rPr>
                 <w:sz w:val="24"/>
@@ -1623,7 +1279,6 @@
               </w:rPr>
               <w:t>Less.dct</w:t>
             </w:r>
-            <w:proofErr w:type="spellEnd"/>
           </w:p>
         </w:tc>
         <w:tc>
@@ -1732,7 +1387,6 @@
                 <w:lang w:val="en-JM"/>
               </w:rPr>
             </w:pPr>
-            <w:proofErr w:type="spellStart"/>
             <w:r>
               <w:rPr>
                 <w:sz w:val="24"/>
@@ -1740,7 +1394,6 @@
               </w:rPr>
               <w:t>Less.dct</w:t>
             </w:r>
-            <w:proofErr w:type="spellEnd"/>
           </w:p>
         </w:tc>
         <w:tc>
@@ -1852,7 +1505,6 @@
                 <w:lang w:val="en-JM"/>
               </w:rPr>
             </w:pPr>
-            <w:proofErr w:type="spellStart"/>
             <w:r>
               <w:rPr>
                 <w:sz w:val="24"/>
@@ -1860,7 +1512,6 @@
               </w:rPr>
               <w:t>More.dct</w:t>
             </w:r>
-            <w:proofErr w:type="spellEnd"/>
           </w:p>
         </w:tc>
         <w:tc>
@@ -1969,7 +1620,6 @@
                 <w:lang w:val="en-JM"/>
               </w:rPr>
             </w:pPr>
-            <w:proofErr w:type="spellStart"/>
             <w:r>
               <w:rPr>
                 <w:sz w:val="24"/>
@@ -1977,7 +1627,6 @@
               </w:rPr>
               <w:t>More.dct</w:t>
             </w:r>
-            <w:proofErr w:type="spellEnd"/>
           </w:p>
         </w:tc>
         <w:tc>
@@ -2083,8 +1732,6 @@
           <w:lang w:val="en-JM"/>
         </w:rPr>
       </w:pPr>
-      <w:bookmarkStart w:id="0" w:name="_GoBack"/>
-      <w:bookmarkEnd w:id="0"/>
       <w:r>
         <w:rPr>
           <w:b/>
@@ -2106,7 +1753,7 @@
 </file>
 
 <file path=word/numbering.xml><?xml version="1.0" encoding="utf-8"?>
-<w:numbering xmlns:wpc="http://schemas.microsoft.com/office/word/2010/wordprocessingCanvas" xmlns:mc="http://schemas.openxmlformats.org/markup-compatibility/2006" xmlns:o="urn:schemas-microsoft-com:office:office" xmlns:r="http://schemas.openxmlformats.org/officeDocument/2006/relationships" xmlns:m="http://schemas.openxmlformats.org/officeDocument/2006/math" xmlns:v="urn:schemas-microsoft-com:vml" xmlns:wp14="http://schemas.microsoft.com/office/word/2010/wordprocessingDrawing" xmlns:wp="http://schemas.openxmlformats.org/drawingml/2006/wordprocessingDrawing" xmlns:w10="urn:schemas-microsoft-com:office:word" xmlns:w="http://schemas.openxmlformats.org/wordprocessingml/2006/main" xmlns:w14="http://schemas.microsoft.com/office/word/2010/wordml" xmlns:w15="http://schemas.microsoft.com/office/word/2012/wordml" xmlns:wpg="http://schemas.microsoft.com/office/word/2010/wordprocessingGroup" xmlns:wpi="http://schemas.microsoft.com/office/word/2010/wordprocessingInk" xmlns:wne="http://schemas.microsoft.com/office/word/2006/wordml" xmlns:wps="http://schemas.microsoft.com/office/word/2010/wordprocessingShape" mc:Ignorable="w14 w15 wp14">
+<w:numbering xmlns:wpc="http://schemas.microsoft.com/office/word/2010/wordprocessingCanvas" xmlns:cx="http://schemas.microsoft.com/office/drawing/2014/chartex" xmlns:cx1="http://schemas.microsoft.com/office/drawing/2015/9/8/chartex" xmlns:cx2="http://schemas.microsoft.com/office/drawing/2015/10/21/chartex" xmlns:cx3="http://schemas.microsoft.com/office/drawing/2016/5/9/chartex" xmlns:cx4="http://schemas.microsoft.com/office/drawing/2016/5/10/chartex" xmlns:cx5="http://schemas.microsoft.com/office/drawing/2016/5/11/chartex" xmlns:cx6="http://schemas.microsoft.com/office/drawing/2016/5/12/chartex" xmlns:cx7="http://schemas.microsoft.com/office/drawing/2016/5/13/chartex" xmlns:cx8="http://schemas.microsoft.com/office/drawing/2016/5/14/chartex" xmlns:mc="http://schemas.openxmlformats.org/markup-compatibility/2006" xmlns:aink="http://schemas.microsoft.com/office/drawing/2016/ink" xmlns:am3d="http://schemas.microsoft.com/office/drawing/2017/model3d" xmlns:o="urn:schemas-microsoft-com:office:office" xmlns:r="http://schemas.openxmlformats.org/officeDocument/2006/relationships" xmlns:m="http://schemas.openxmlformats.org/officeDocument/2006/math" xmlns:v="urn:schemas-microsoft-com:vml" xmlns:wp14="http://schemas.microsoft.com/office/word/2010/wordprocessingDrawing" xmlns:wp="http://schemas.openxmlformats.org/drawingml/2006/wordprocessingDrawing" xmlns:w10="urn:schemas-microsoft-com:office:word" xmlns:w="http://schemas.openxmlformats.org/wordprocessingml/2006/main" xmlns:w14="http://schemas.microsoft.com/office/word/2010/wordml" xmlns:w15="http://schemas.microsoft.com/office/word/2012/wordml" xmlns:w16cid="http://schemas.microsoft.com/office/word/2016/wordml/cid" xmlns:w16se="http://schemas.microsoft.com/office/word/2015/wordml/symex" xmlns:wpg="http://schemas.microsoft.com/office/word/2010/wordprocessingGroup" xmlns:wpi="http://schemas.microsoft.com/office/word/2010/wordprocessingInk" xmlns:wne="http://schemas.microsoft.com/office/word/2006/wordml" xmlns:wps="http://schemas.microsoft.com/office/word/2010/wordprocessingShape" mc:Ignorable="w14 w15 w16se w16cid wp14">
   <w:abstractNum w:abstractNumId="0" w15:restartNumberingAfterBreak="0">
     <w:nsid w:val="506F751E"/>
     <w:multiLevelType w:val="hybridMultilevel"/>
@@ -2640,7 +2287,7 @@
 </file>
 
 <file path=word/styles.xml><?xml version="1.0" encoding="utf-8"?>
-<w:styles xmlns:mc="http://schemas.openxmlformats.org/markup-compatibility/2006" xmlns:r="http://schemas.openxmlformats.org/officeDocument/2006/relationships" xmlns:w="http://schemas.openxmlformats.org/wordprocessingml/2006/main" xmlns:w14="http://schemas.microsoft.com/office/word/2010/wordml" xmlns:w15="http://schemas.microsoft.com/office/word/2012/wordml" mc:Ignorable="w14 w15">
+<w:styles xmlns:mc="http://schemas.openxmlformats.org/markup-compatibility/2006" xmlns:r="http://schemas.openxmlformats.org/officeDocument/2006/relationships" xmlns:w="http://schemas.openxmlformats.org/wordprocessingml/2006/main" xmlns:w14="http://schemas.microsoft.com/office/word/2010/wordml" xmlns:w15="http://schemas.microsoft.com/office/word/2012/wordml" xmlns:w16cid="http://schemas.microsoft.com/office/word/2016/wordml/cid" xmlns:w16se="http://schemas.microsoft.com/office/word/2015/wordml/symex" mc:Ignorable="w14 w15 w16se w16cid">
   <w:docDefaults>
     <w:rPrDefault>
       <w:rPr>
@@ -2656,7 +2303,7 @@
       </w:pPr>
     </w:pPrDefault>
   </w:docDefaults>
-  <w:latentStyles w:defLockedState="0" w:defUIPriority="99" w:defSemiHidden="0" w:defUnhideWhenUsed="0" w:defQFormat="0" w:count="371">
+  <w:latentStyles w:defLockedState="0" w:defUIPriority="99" w:defSemiHidden="0" w:defUnhideWhenUsed="0" w:defQFormat="0" w:count="375">
     <w:lsdException w:name="Normal" w:uiPriority="0" w:qFormat="1"/>
     <w:lsdException w:name="heading 1" w:uiPriority="9" w:qFormat="1"/>
     <w:lsdException w:name="heading 2" w:semiHidden="1" w:uiPriority="9" w:unhideWhenUsed="1" w:qFormat="1"/>
@@ -2762,7 +2409,6 @@
     <w:lsdException w:name="HTML Sample" w:semiHidden="1" w:unhideWhenUsed="1"/>
     <w:lsdException w:name="HTML Typewriter" w:semiHidden="1" w:unhideWhenUsed="1"/>
     <w:lsdException w:name="HTML Variable" w:semiHidden="1" w:unhideWhenUsed="1"/>
-    <w:lsdException w:name="Normal Table" w:semiHidden="1" w:unhideWhenUsed="1"/>
     <w:lsdException w:name="annotation subject" w:semiHidden="1" w:unhideWhenUsed="1"/>
     <w:lsdException w:name="No List" w:semiHidden="1" w:unhideWhenUsed="1"/>
     <w:lsdException w:name="Outline List 1" w:semiHidden="1" w:unhideWhenUsed="1"/>
@@ -2806,10 +2452,8 @@
     <w:lsdException w:name="Table Elegant" w:semiHidden="1" w:unhideWhenUsed="1"/>
     <w:lsdException w:name="Table Professional" w:semiHidden="1" w:unhideWhenUsed="1"/>
     <w:lsdException w:name="Table Subtle 1" w:semiHidden="1" w:unhideWhenUsed="1"/>
-    <w:lsdException w:name="Table Subtle 2" w:semiHidden="1" w:unhideWhenUsed="1"/>
     <w:lsdException w:name="Table Web 1" w:semiHidden="1" w:unhideWhenUsed="1"/>
     <w:lsdException w:name="Table Web 2" w:semiHidden="1" w:unhideWhenUsed="1"/>
-    <w:lsdException w:name="Table Web 3" w:semiHidden="1" w:unhideWhenUsed="1"/>
     <w:lsdException w:name="Balloon Text" w:semiHidden="1" w:unhideWhenUsed="1"/>
     <w:lsdException w:name="Table Grid" w:uiPriority="39"/>
     <w:lsdException w:name="Table Theme" w:semiHidden="1" w:unhideWhenUsed="1"/>
@@ -3028,6 +2672,10 @@
     <w:lsdException w:name="List Table 5 Dark Accent 6" w:uiPriority="50"/>
     <w:lsdException w:name="List Table 6 Colorful Accent 6" w:uiPriority="51"/>
     <w:lsdException w:name="List Table 7 Colorful Accent 6" w:uiPriority="52"/>
+    <w:lsdException w:name="Mention" w:semiHidden="1" w:unhideWhenUsed="1"/>
+    <w:lsdException w:name="Smart Hyperlink" w:semiHidden="1" w:unhideWhenUsed="1"/>
+    <w:lsdException w:name="Hashtag" w:semiHidden="1" w:unhideWhenUsed="1"/>
+    <w:lsdException w:name="Unresolved Mention" w:semiHidden="1" w:unhideWhenUsed="1"/>
   </w:latentStyles>
   <w:style w:type="paragraph" w:default="1" w:styleId="Normal">
     <w:name w:val="Normal"/>

</xml_diff>